<commit_message>
Tidying spec and draft PDF produced for SH
</commit_message>
<xml_diff>
--- a/Documents/MFMC File Specification (v2.0.0).docx
+++ b/Documents/MFMC File Specification (v2.0.0).docx
@@ -7,7 +7,10 @@
         <w:pStyle w:val="Heading1"/>
       </w:pPr>
       <w:r>
-        <w:t>Multi-frame Full Matrix Capture (MFMC) File Format Specification</w:t>
+        <w:t>Multi-frame Full Matrix Capture (MFMC)</w:t>
+      </w:r>
+      <w:r>
+        <w:t xml:space="preserve"> </w:t>
       </w:r>
     </w:p>
     <w:p>
@@ -15,13 +18,41 @@
         <w:pStyle w:val="Heading1"/>
       </w:pPr>
       <w:r>
-        <w:t xml:space="preserve">Version </w:t>
-      </w:r>
+        <w:t>File Format</w:t>
+      </w:r>
+      <w:r>
+        <w:t xml:space="preserve"> Version </w:t>
+      </w:r>
+      <w:bookmarkStart w:id="0" w:name="SoftwareVersion"/>
       <w:r>
         <w:t>2</w:t>
       </w:r>
       <w:r>
         <w:t>.0.0</w:t>
+      </w:r>
+      <w:bookmarkEnd w:id="0"/>
+      <w:r>
+        <w:t xml:space="preserve"> Specification</w:t>
+      </w:r>
+    </w:p>
+    <w:p>
+      <w:pPr>
+        <w:pStyle w:val="Heading1"/>
+        <w:rPr>
+          <w:sz w:val="24"/>
+        </w:rPr>
+      </w:pPr>
+      <w:r>
+        <w:rPr>
+          <w:sz w:val="24"/>
+        </w:rPr>
+        <w:t>Paul Wilcox</w:t>
+      </w:r>
+      <w:r>
+        <w:rPr>
+          <w:sz w:val="24"/>
+        </w:rPr>
+        <w:t xml:space="preserve"> (p.wilcox@bristol.ac.uk)</w:t>
       </w:r>
     </w:p>
     <w:p>
@@ -67,6 +98,8 @@
       <w:r>
         <w:t xml:space="preserve"> </w:t>
       </w:r>
+      <w:bookmarkStart w:id="1" w:name="_GoBack"/>
+      <w:bookmarkEnd w:id="1"/>
     </w:p>
     <w:p>
       <w:r>
@@ -574,6 +607,7 @@
         </w:numPr>
       </w:pPr>
       <w:r>
+        <w:lastRenderedPageBreak/>
         <w:t>Plane Wave Imaging (PWI) – an alternative data-acquisition modality where multiple elements are used in transmission to emit a plane wave at a specified angle;</w:t>
       </w:r>
     </w:p>
@@ -586,7 +620,6 @@
         </w:numPr>
       </w:pPr>
       <w:r>
-        <w:lastRenderedPageBreak/>
         <w:t xml:space="preserve">Probe Coordinate System (PCS) – coordinate systems (one for each probe) that describe the (fixed) relative </w:t>
       </w:r>
       <w:r>
@@ -682,9 +715,8 @@
       <w:r>
         <w:rPr>
           <w:noProof/>
-          <w:sz w:val="18"/>
-        </w:rPr>
-        <w:t>1</w:t>
+        </w:rPr>
+        <w:t>2</w:t>
       </w:r>
       <w:r>
         <w:fldChar w:fldCharType="end"/>
@@ -720,7 +752,7 @@
       <w:r>
         <w:t>Fig. </w:t>
       </w:r>
-      <w:bookmarkStart w:id="0" w:name="FigOverallStructure"/>
+      <w:bookmarkStart w:id="2" w:name="FigOverallStructure"/>
       <w:r>
         <w:fldChar w:fldCharType="begin"/>
       </w:r>
@@ -734,12 +766,12 @@
         <w:rPr>
           <w:noProof/>
         </w:rPr>
-        <w:t>1</w:t>
+        <w:t>2</w:t>
       </w:r>
       <w:r>
         <w:fldChar w:fldCharType="end"/>
       </w:r>
-      <w:bookmarkEnd w:id="0"/>
+      <w:bookmarkEnd w:id="2"/>
       <w:r>
         <w:tab/>
       </w:r>
@@ -1233,7 +1265,13 @@
     </w:p>
     <w:p>
       <w:r>
-        <w:t>All physical quantities should be given in SI units, the most relevant being:</w:t>
+        <w:t xml:space="preserve">All physical quantities should be given in SI units, the most relevant </w:t>
+      </w:r>
+      <w:r>
+        <w:t xml:space="preserve">for ultrasonic array data </w:t>
+      </w:r>
+      <w:r>
+        <w:t>being:</w:t>
       </w:r>
     </w:p>
     <w:p>
@@ -1248,7 +1286,13 @@
         <w:t>Distance</w:t>
       </w:r>
       <w:r>
+        <w:t>s</w:t>
+      </w:r>
+      <w:r>
         <w:t xml:space="preserve"> and linear dimension</w:t>
+      </w:r>
+      <w:r>
+        <w:t>s</w:t>
       </w:r>
       <w:r>
         <w:t xml:space="preserve"> in metres (m);</w:t>
@@ -1263,7 +1307,13 @@
         </w:numPr>
       </w:pPr>
       <w:r>
-        <w:t>Time in seconds (s);</w:t>
+        <w:t>Time</w:t>
+      </w:r>
+      <w:r>
+        <w:t>s</w:t>
+      </w:r>
+      <w:r>
+        <w:t xml:space="preserve"> in seconds (s);</w:t>
       </w:r>
     </w:p>
     <w:p>
@@ -1275,7 +1325,13 @@
         </w:numPr>
       </w:pPr>
       <w:r>
-        <w:t>Frequency in Hertz (s</w:t>
+        <w:t>Frequenc</w:t>
+      </w:r>
+      <w:r>
+        <w:t>ies</w:t>
+      </w:r>
+      <w:r>
+        <w:t xml:space="preserve"> in Hertz (s</w:t>
       </w:r>
       <w:r>
         <w:rPr>
@@ -1297,7 +1353,13 @@
         </w:numPr>
       </w:pPr>
       <w:r>
-        <w:t>Velocity in metres per second (ms</w:t>
+        <w:t>Velocit</w:t>
+      </w:r>
+      <w:r>
+        <w:t>ies</w:t>
+      </w:r>
+      <w:r>
+        <w:t xml:space="preserve"> in metres per second (ms</w:t>
       </w:r>
       <w:r>
         <w:rPr>
@@ -1319,37 +1381,47 @@
         </w:numPr>
       </w:pPr>
       <w:r>
-        <w:t>*others*.</w:t>
+        <w:lastRenderedPageBreak/>
+        <w:t>*</w:t>
+      </w:r>
+      <w:r>
+        <w:t xml:space="preserve">add </w:t>
+      </w:r>
+      <w:r>
+        <w:t>others</w:t>
+      </w:r>
+      <w:r>
+        <w:t xml:space="preserve"> if necessary</w:t>
+      </w:r>
+      <w:r>
+        <w:t>*.</w:t>
       </w:r>
     </w:p>
     <w:p>
       <w:r>
-        <w:lastRenderedPageBreak/>
-        <w:t xml:space="preserve">Linear values </w:t>
-      </w:r>
-      <w:r>
-        <w:t>(rather than logarithmic or decibel values</w:t>
-      </w:r>
-      <w:r>
-        <w:t>) are used for describing scaling factors such as amplifier gain or Distance Amplitude Correction (DAC). C</w:t>
-      </w:r>
-      <w:bookmarkStart w:id="1" w:name="_GoBack"/>
-      <w:bookmarkEnd w:id="1"/>
-      <w:r>
-        <w:t>omplex values are represented by their real and imaginary components (rather than amplitude and phase).</w:t>
+        <w:t>Linear values (rather than logarithmic or decibel values) are used for describing scaling factors such as amplifier gain or Distance Amplitude Correction (DAC). Complex values are represented by their real and imaginary components (rather than amplitude and phase).</w:t>
       </w:r>
     </w:p>
     <w:p>
       <w:r>
         <w:t>The MFMC specification does not specify the exact datatypes (e.g. number of bits, byte ordering) that are to be used but only the data class (e.g. floating point, integer).</w:t>
       </w:r>
+      <w:r>
+        <w:t xml:space="preserve"> The exact datatype is recorded as part of the HDF5 format.</w:t>
+      </w:r>
     </w:p>
     <w:p>
       <w:r>
         <w:t>All s</w:t>
       </w:r>
       <w:r>
-        <w:t>trings should ASCII-encoded.</w:t>
+        <w:t xml:space="preserve">trings should </w:t>
+      </w:r>
+      <w:r>
+        <w:t xml:space="preserve">be </w:t>
+      </w:r>
+      <w:r>
+        <w:t>ASCII-encoded.</w:t>
       </w:r>
     </w:p>
     <w:p>
@@ -1419,13 +1491,7 @@
         <w:rPr>
           <w:rStyle w:val="CodeChar"/>
         </w:rPr>
-        <w:t>/PROBE&lt;p&gt;/ELEMENT_</w:t>
-      </w:r>
-      <w:r>
-        <w:rPr>
-          <w:rStyle w:val="CodeChar"/>
-        </w:rPr>
-        <w:t>POSITION</w:t>
+        <w:t>/PROBE&lt;p&gt;/ELEMENT_POSITION</w:t>
       </w:r>
       <w:r>
         <w:t xml:space="preserve"> represents the physical index (starting at 1) of an element in that array probe.</w:t>
@@ -2439,7 +2505,7 @@
         </w:rPr>
         <w:t xml:space="preserve">Table </w:t>
       </w:r>
-      <w:bookmarkStart w:id="2" w:name="TabVariables"/>
+      <w:bookmarkStart w:id="3" w:name="TabVariables"/>
       <w:r>
         <w:rPr>
           <w:rFonts w:eastAsiaTheme="minorEastAsia"/>
@@ -2471,7 +2537,7 @@
         </w:rPr>
         <w:fldChar w:fldCharType="end"/>
       </w:r>
-      <w:bookmarkEnd w:id="2"/>
+      <w:bookmarkEnd w:id="3"/>
       <w:r>
         <w:rPr>
           <w:rFonts w:eastAsiaTheme="minorEastAsia"/>
@@ -2587,6 +2653,7 @@
         </w:numPr>
       </w:pPr>
       <w:r>
+        <w:lastRenderedPageBreak/>
         <w:t xml:space="preserve">indices into dimensions of datafields – e.g. </w:t>
       </w:r>
       <w:r>
@@ -2649,7 +2716,6 @@
     </w:p>
     <w:p>
       <w:r>
-        <w:lastRenderedPageBreak/>
         <w:t>For an MFMC file to be valid</w:t>
       </w:r>
       <w:r>
@@ -5848,6 +5914,7 @@
               <w:pStyle w:val="Code"/>
             </w:pPr>
             <w:r>
+              <w:lastRenderedPageBreak/>
               <w:t>/MFMC&lt;m&gt;/COMMON/FILTER_PARAMETERS</w:t>
             </w:r>
           </w:p>
@@ -6019,7 +6086,6 @@
               <w:pStyle w:val="Code"/>
             </w:pPr>
             <w:r>
-              <w:lastRenderedPageBreak/>
               <w:t>/MFMC&lt;m&gt;/COMMON/OPERATOR</w:t>
             </w:r>
           </w:p>
@@ -7032,76 +7098,13 @@
           <w:noProof/>
           <w:sz w:val="18"/>
         </w:rPr>
-        <w:t>2</w:t>
+        <w:t>3</w:t>
       </w:r>
       <w:r>
         <w:fldChar w:fldCharType="end"/>
       </w:r>
       <w:r>
         <w:t>(a)</w:t>
-      </w:r>
-      <w:r>
-        <w:t>;</w:t>
-      </w:r>
-    </w:p>
-    <w:p>
-      <w:pPr>
-        <w:pStyle w:val="ListParagraph"/>
-        <w:numPr>
-          <w:ilvl w:val="0"/>
-          <w:numId w:val="11"/>
-        </w:numPr>
-      </w:pPr>
-      <m:oMath>
-        <m:r>
-          <w:rPr>
-            <w:rFonts w:ascii="Cambria Math" w:hAnsi="Cambria Math"/>
-          </w:rPr>
-          <m:t>x</m:t>
-        </m:r>
-      </m:oMath>
-      <w:r>
-        <w:t xml:space="preserve">-axis – in plane of elements, aligned to major dimension of probe, </w:t>
-      </w:r>
-      <w:r>
-        <w:t xml:space="preserve">orientated </w:t>
-      </w:r>
-      <w:r>
-        <w:t xml:space="preserve">in direction of increasing element index for a 1-D linear probe or in direction of most-rapidly </w:t>
-      </w:r>
-      <w:r>
-        <w:t xml:space="preserve">increasing </w:t>
-      </w:r>
-      <w:r>
-        <w:t>element index in the case of a 2D matrix array probe</w:t>
-      </w:r>
-      <w:r>
-        <w:t>, as shown in Fig. </w:t>
-      </w:r>
-      <w:r>
-        <w:fldChar w:fldCharType="begin"/>
-      </w:r>
-      <w:r>
-        <w:instrText xml:space="preserve"> REF FigPCSConventions \h </w:instrText>
-      </w:r>
-      <w:r>
-        <w:fldChar w:fldCharType="separate"/>
-      </w:r>
-      <w:r>
-        <w:rPr>
-          <w:noProof/>
-          <w:sz w:val="18"/>
-        </w:rPr>
-        <w:t>2</w:t>
-      </w:r>
-      <w:r>
-        <w:fldChar w:fldCharType="end"/>
-      </w:r>
-      <w:r>
-        <w:t>(</w:t>
-      </w:r>
-      <w:r>
-        <w:t>b)</w:t>
       </w:r>
       <w:r>
         <w:t>;</w:t>
@@ -7121,6 +7124,69 @@
             <w:rFonts w:ascii="Cambria Math" w:hAnsi="Cambria Math"/>
           </w:rPr>
           <w:lastRenderedPageBreak/>
+          <m:t>x</m:t>
+        </m:r>
+      </m:oMath>
+      <w:r>
+        <w:t xml:space="preserve">-axis – in plane of elements, aligned to major dimension of probe, </w:t>
+      </w:r>
+      <w:r>
+        <w:t xml:space="preserve">orientated </w:t>
+      </w:r>
+      <w:r>
+        <w:t xml:space="preserve">in direction of increasing element index for a 1-D linear probe or in direction of most-rapidly </w:t>
+      </w:r>
+      <w:r>
+        <w:t xml:space="preserve">increasing </w:t>
+      </w:r>
+      <w:r>
+        <w:t>element index in the case of a 2D matrix array probe</w:t>
+      </w:r>
+      <w:r>
+        <w:t>, as shown in Fig. </w:t>
+      </w:r>
+      <w:r>
+        <w:fldChar w:fldCharType="begin"/>
+      </w:r>
+      <w:r>
+        <w:instrText xml:space="preserve"> REF FigPCSConventions \h </w:instrText>
+      </w:r>
+      <w:r>
+        <w:fldChar w:fldCharType="separate"/>
+      </w:r>
+      <w:r>
+        <w:rPr>
+          <w:noProof/>
+          <w:sz w:val="18"/>
+        </w:rPr>
+        <w:t>3</w:t>
+      </w:r>
+      <w:r>
+        <w:fldChar w:fldCharType="end"/>
+      </w:r>
+      <w:r>
+        <w:t>(</w:t>
+      </w:r>
+      <w:r>
+        <w:t>b)</w:t>
+      </w:r>
+      <w:r>
+        <w:t>;</w:t>
+      </w:r>
+    </w:p>
+    <w:p>
+      <w:pPr>
+        <w:pStyle w:val="ListParagraph"/>
+        <w:numPr>
+          <w:ilvl w:val="0"/>
+          <w:numId w:val="11"/>
+        </w:numPr>
+      </w:pPr>
+      <m:oMath>
+        <m:r>
+          <w:rPr>
+            <w:rFonts w:ascii="Cambria Math" w:hAnsi="Cambria Math"/>
+          </w:rPr>
           <m:t>y</m:t>
         </m:r>
       </m:oMath>
@@ -7147,7 +7213,7 @@
           <w:noProof/>
           <w:sz w:val="18"/>
         </w:rPr>
-        <w:t>2</w:t>
+        <w:t>3</w:t>
       </w:r>
       <w:r>
         <w:fldChar w:fldCharType="end"/>
@@ -7177,7 +7243,7 @@
         </w:rPr>
         <w:t>Fig. </w:t>
       </w:r>
-      <w:bookmarkStart w:id="3" w:name="FigPCSConventions"/>
+      <w:bookmarkStart w:id="4" w:name="FigPCSConventions"/>
       <w:r>
         <w:rPr>
           <w:sz w:val="18"/>
@@ -7201,7 +7267,7 @@
           <w:noProof/>
           <w:sz w:val="18"/>
         </w:rPr>
-        <w:t>2</w:t>
+        <w:t>3</w:t>
       </w:r>
       <w:r>
         <w:rPr>
@@ -7209,7 +7275,7 @@
         </w:rPr>
         <w:fldChar w:fldCharType="end"/>
       </w:r>
-      <w:bookmarkEnd w:id="3"/>
+      <w:bookmarkEnd w:id="4"/>
       <w:r>
         <w:rPr>
           <w:sz w:val="18"/>
@@ -7499,7 +7565,7 @@
           <w:noProof/>
           <w:sz w:val="18"/>
         </w:rPr>
-        <w:t>3</w:t>
+        <w:t>4</w:t>
       </w:r>
       <w:r>
         <w:fldChar w:fldCharType="end"/>
@@ -8188,7 +8254,7 @@
           <w:noProof/>
           <w:sz w:val="18"/>
         </w:rPr>
-        <w:t>3</w:t>
+        <w:t>4</w:t>
       </w:r>
       <w:r>
         <w:fldChar w:fldCharType="end"/>
@@ -8339,7 +8405,7 @@
           <w:noProof/>
           <w:sz w:val="18"/>
         </w:rPr>
-        <w:t>3</w:t>
+        <w:t>4</w:t>
       </w:r>
       <w:r>
         <w:fldChar w:fldCharType="end"/>
@@ -8618,7 +8684,7 @@
           <w:noProof/>
           <w:sz w:val="18"/>
         </w:rPr>
-        <w:t>3</w:t>
+        <w:t>4</w:t>
       </w:r>
       <w:r>
         <w:fldChar w:fldCharType="end"/>
@@ -8802,7 +8868,7 @@
           <w:noProof/>
           <w:sz w:val="18"/>
         </w:rPr>
-        <w:t>3</w:t>
+        <w:t>4</w:t>
       </w:r>
       <w:r>
         <w:fldChar w:fldCharType="end"/>
@@ -8818,7 +8884,7 @@
       <w:pPr>
         <w:pStyle w:val="Figure"/>
       </w:pPr>
-      <w:bookmarkStart w:id="4" w:name="_Hlk534714152"/>
+      <w:bookmarkStart w:id="5" w:name="_Hlk534714152"/>
       <w:r>
         <w:t>*Element position and orientation vector schematic</w:t>
       </w:r>
@@ -8833,7 +8899,7 @@
         </w:rPr>
         <w:t>Fig. </w:t>
       </w:r>
-      <w:bookmarkStart w:id="5" w:name="FigElementGeometry"/>
+      <w:bookmarkStart w:id="6" w:name="FigElementGeometry"/>
       <w:r>
         <w:rPr>
           <w:sz w:val="18"/>
@@ -8857,7 +8923,7 @@
           <w:noProof/>
           <w:sz w:val="18"/>
         </w:rPr>
-        <w:t>3</w:t>
+        <w:t>4</w:t>
       </w:r>
       <w:r>
         <w:rPr>
@@ -8865,17 +8931,17 @@
         </w:rPr>
         <w:fldChar w:fldCharType="end"/>
       </w:r>
+      <w:bookmarkEnd w:id="6"/>
+      <w:r>
+        <w:rPr>
+          <w:sz w:val="18"/>
+        </w:rPr>
+        <w:tab/>
+      </w:r>
+      <w:r>
+        <w:t>Element geometry description in PCS: (a) rectangular element; (b) elliptical element; (c) spherically-focused element; (d) cylindrically-focused element.</w:t>
+      </w:r>
       <w:bookmarkEnd w:id="5"/>
-      <w:r>
-        <w:rPr>
-          <w:sz w:val="18"/>
-        </w:rPr>
-        <w:tab/>
-      </w:r>
-      <w:r>
-        <w:t>Element geometry description in PCS: (a) rectangular element; (b) elliptical element; (c) spherically-focused element; (d) cylindrically-focused element.</w:t>
-      </w:r>
-      <w:bookmarkEnd w:id="4"/>
     </w:p>
     <w:p>
       <w:pPr>
@@ -9011,7 +9077,7 @@
           <w:noProof/>
           <w:sz w:val="18"/>
         </w:rPr>
-        <w:t>3</w:t>
+        <w:t>5</w:t>
       </w:r>
       <w:r>
         <w:fldChar w:fldCharType="end"/>
@@ -9025,8 +9091,16 @@
         <w:pStyle w:val="Figure"/>
       </w:pPr>
       <w:r>
-        <w:t>*Wedge</w:t>
-      </w:r>
+        <w:t>*</w:t>
+      </w:r>
+      <w:proofErr w:type="gramStart"/>
+      <w:r>
+        <w:t>Wedge</w:t>
+      </w:r>
+      <w:r>
+        <w:t xml:space="preserve">  geometry</w:t>
+      </w:r>
+      <w:proofErr w:type="gramEnd"/>
     </w:p>
     <w:p>
       <w:pPr>
@@ -9038,7 +9112,7 @@
         </w:rPr>
         <w:t>Fig. </w:t>
       </w:r>
-      <w:bookmarkStart w:id="6" w:name="FigWedgeGeometry"/>
+      <w:bookmarkStart w:id="7" w:name="FigWedgeGeometry"/>
       <w:r>
         <w:rPr>
           <w:sz w:val="18"/>
@@ -9062,7 +9136,7 @@
           <w:noProof/>
           <w:sz w:val="18"/>
         </w:rPr>
-        <w:t>3</w:t>
+        <w:t>5</w:t>
       </w:r>
       <w:r>
         <w:rPr>
@@ -9070,7 +9144,7 @@
         </w:rPr>
         <w:fldChar w:fldCharType="end"/>
       </w:r>
-      <w:bookmarkEnd w:id="6"/>
+      <w:bookmarkEnd w:id="7"/>
       <w:r>
         <w:rPr>
           <w:sz w:val="18"/>
@@ -9085,14 +9159,20 @@
       <w:pPr>
         <w:pStyle w:val="Heading4"/>
       </w:pPr>
-      <w:proofErr w:type="gramStart"/>
-      <w:r>
-        <w:t>Other</w:t>
-      </w:r>
-      <w:proofErr w:type="gramEnd"/>
-      <w:r>
-        <w:t xml:space="preserve"> Probe Datafields</w:t>
-      </w:r>
+      <w:r>
+        <w:t>O</w:t>
+      </w:r>
+      <w:r>
+        <w:t>ptional</w:t>
+      </w:r>
+      <w:r>
+        <w:t xml:space="preserve"> Probe </w:t>
+      </w:r>
+      <w:proofErr w:type="spellStart"/>
+      <w:r>
+        <w:t>Datafields</w:t>
+      </w:r>
+      <w:proofErr w:type="spellEnd"/>
     </w:p>
     <w:p>
       <w:r>
@@ -9130,21 +9210,14 @@
         <w:rPr>
           <w:rStyle w:val="CodeChar"/>
         </w:rPr>
+        <w:lastRenderedPageBreak/>
         <w:t>/PROBE&lt;p&gt;/CENTRE_FREQUENCY</w:t>
       </w:r>
       <w:r>
-        <w:t xml:space="preserve"> – mandatory </w:t>
-      </w:r>
-      <w:r>
-        <w:t xml:space="preserve">*think this should be </w:t>
-      </w:r>
-      <w:proofErr w:type="gramStart"/>
-      <w:r>
-        <w:t>optional!*</w:t>
-      </w:r>
-      <w:proofErr w:type="gramEnd"/>
-      <w:r>
-        <w:t xml:space="preserve"> </w:t>
+        <w:t xml:space="preserve"> – </w:t>
+      </w:r>
+      <w:r>
+        <w:t xml:space="preserve">optional </w:t>
       </w:r>
       <w:r>
         <w:t>scalar attribute used to specify nominal centre-frequency of array</w:t>
@@ -9165,7 +9238,6 @@
         <w:rPr>
           <w:rStyle w:val="CodeChar"/>
         </w:rPr>
-        <w:lastRenderedPageBreak/>
         <w:t>/PROBE&lt;p&gt;/DEAD_ELEMENT</w:t>
       </w:r>
       <w:r>
@@ -9175,21 +9247,29 @@
         <w:rPr>
           <w:rStyle w:val="CodeChar"/>
         </w:rPr>
-        <w:t>[N_E&lt;p</w:t>
+        <w:t>[N_E&lt;p&gt;]</w:t>
+      </w:r>
+      <w:r>
+        <w:rPr>
+          <w:rStyle w:val="CodeChar"/>
+        </w:rPr>
+        <w:t xml:space="preserve"> </w:t>
+      </w:r>
+      <w:proofErr w:type="spellStart"/>
+      <w:r>
+        <w:t>datafield</w:t>
+      </w:r>
+      <w:proofErr w:type="spellEnd"/>
+      <w:r>
+        <w:t xml:space="preserve"> of logical values (0 = false, 1 = true) used to flag non-functioning elements in an array </w:t>
       </w:r>
       <w:proofErr w:type="gramStart"/>
       <w:r>
-        <w:rPr>
-          <w:rStyle w:val="CodeChar"/>
-        </w:rPr>
-        <w:t>&gt;]</w:t>
-      </w:r>
-      <w:r>
-        <w:t>datafield</w:t>
+        <w:t>probe( if</w:t>
       </w:r>
       <w:proofErr w:type="gramEnd"/>
       <w:r>
-        <w:t xml:space="preserve"> of logical values (0 = false, 1 = true) used to flag non-functioning elements in an array probe( if not present, assumption should be that all elements are performing correctly);</w:t>
+        <w:t xml:space="preserve"> not present, assumption should be that all elements are performing correctly);</w:t>
       </w:r>
     </w:p>
     <w:p>
@@ -9754,13 +9834,14 @@
       <w:pPr>
         <w:pStyle w:val="Heading4"/>
       </w:pPr>
-      <w:proofErr w:type="spellStart"/>
-      <w:r>
-        <w:t>Timebase</w:t>
-      </w:r>
-      <w:proofErr w:type="spellEnd"/>
-      <w:r>
-        <w:t xml:space="preserve"> (</w:t>
+      <w:r>
+        <w:t>Time</w:t>
+      </w:r>
+      <w:r>
+        <w:t>-</w:t>
+      </w:r>
+      <w:r>
+        <w:t>base (</w:t>
       </w:r>
       <w:r>
         <w:rPr>
@@ -9771,14 +9852,14 @@
       <w:r>
         <w:t xml:space="preserve"> and </w:t>
       </w:r>
-      <w:bookmarkStart w:id="7" w:name="_Hlk534719922"/>
+      <w:bookmarkStart w:id="8" w:name="_Hlk534719922"/>
       <w:r>
         <w:rPr>
           <w:rStyle w:val="CodeChar"/>
         </w:rPr>
         <w:t>/MFMC&lt;m&gt;/COMMON/START_TIME</w:t>
       </w:r>
-      <w:bookmarkEnd w:id="7"/>
+      <w:bookmarkEnd w:id="8"/>
       <w:r>
         <w:t>)</w:t>
       </w:r>
@@ -10145,6 +10226,7 @@
     </w:p>
     <w:p>
       <w:r>
+        <w:lastRenderedPageBreak/>
         <w:t xml:space="preserve">For all three probe-placement datafields the dimensions have the following interpretation. </w:t>
       </w:r>
       <w:r>
@@ -10241,11 +10323,7 @@
         <w:t>,</w:t>
       </w:r>
       <w:r>
-        <w:t xml:space="preserve"> is the </w:t>
-      </w:r>
-      <w:r>
-        <w:lastRenderedPageBreak/>
-        <w:t>probe placement index. The second dimension</w:t>
+        <w:t xml:space="preserve"> is the probe placement index. The second dimension</w:t>
       </w:r>
       <w:r>
         <w:t xml:space="preserve">, </w:t>
@@ -10759,7 +10837,7 @@
           <w:noProof/>
           <w:sz w:val="18"/>
         </w:rPr>
-        <w:t>3</w:t>
+        <w:t>6</w:t>
       </w:r>
       <w:r>
         <w:rPr>
@@ -11101,109 +11179,25 @@
       </w:r>
       <w:proofErr w:type="gramEnd"/>
       <w:r>
+        <w:t xml:space="preserve">' </w:t>
+      </w:r>
+      <w:r>
+        <w:t xml:space="preserve">(e.g. </w:t>
+      </w:r>
+      <w:r>
         <w:t>'</w:t>
       </w:r>
       <w:r>
-        <w:t xml:space="preserve"> </w:t>
-      </w:r>
-      <w:r>
-        <w:t xml:space="preserve">(e.g. </w:t>
+        <w:t>2019-01-16 17:05:06</w:t>
       </w:r>
       <w:r>
         <w:t>'</w:t>
       </w:r>
       <w:r>
-        <w:t>2019-01-16 17:05:06</w:t>
-      </w:r>
-      <w:r>
-        <w:t>'</w:t>
-      </w:r>
-      <w:r>
         <w:t>)</w:t>
       </w:r>
       <w:r>
         <w:t>.</w:t>
-      </w:r>
-    </w:p>
-    <w:p>
-      <w:pPr>
-        <w:pStyle w:val="Heading2"/>
-      </w:pPr>
-      <w:r>
-        <w:t>Example Use Cases</w:t>
-      </w:r>
-    </w:p>
-    <w:p>
-      <w:pPr>
-        <w:pStyle w:val="Heading3"/>
-      </w:pPr>
-      <w:r>
-        <w:t>Single FMC frame with 1D linear array probe</w:t>
-      </w:r>
-    </w:p>
-    <w:p>
-      <w:r>
-        <w:t>In this example, the MFMC file contains the minimum information to record a single frame of FMC data acquired from a single linear array probe containing only 3 elements.</w:t>
-      </w:r>
-    </w:p>
-    <w:p>
-      <w:pPr>
-        <w:pStyle w:val="Heading3"/>
-      </w:pPr>
-      <w:r>
-        <w:t>Multiple FMC frames from 1D linear array probe</w:t>
-      </w:r>
-    </w:p>
-    <w:p>
-      <w:r>
-        <w:t>The set-up in this case is identical to that in the previous example and effectively this shows how multiple frames are added to a sequence.</w:t>
-      </w:r>
-    </w:p>
-    <w:p>
-      <w:pPr>
-        <w:pStyle w:val="Heading3"/>
-      </w:pPr>
-      <w:r>
-        <w:lastRenderedPageBreak/>
-        <w:t>PWI frame</w:t>
-      </w:r>
-    </w:p>
-    <w:p>
-      <w:pPr>
-        <w:pStyle w:val="Heading3"/>
-      </w:pPr>
-      <w:r>
-        <w:t>*that roof probe device</w:t>
-      </w:r>
-    </w:p>
-    <w:p>
-      <w:pPr>
-        <w:pStyle w:val="Heading3"/>
-      </w:pPr>
-      <w:r>
-        <w:t>*pair of tandem probes with independent positions</w:t>
-      </w:r>
-    </w:p>
-    <w:p>
-      <w:r>
-        <w:t xml:space="preserve">*need </w:t>
-      </w:r>
-      <w:r>
-        <w:t xml:space="preserve">function in </w:t>
-      </w:r>
-      <w:proofErr w:type="spellStart"/>
-      <w:r>
-        <w:t>Matlab</w:t>
-      </w:r>
-      <w:proofErr w:type="spellEnd"/>
-      <w:r>
-        <w:t xml:space="preserve"> for</w:t>
-      </w:r>
-      <w:r>
-        <w:t xml:space="preserve"> dumping actual file contents and displaying</w:t>
-      </w:r>
-      <w:r>
-        <w:t>. *also write script for running these standard test cases and outputting results</w:t>
       </w:r>
     </w:p>
     <w:p>
@@ -11228,15 +11222,239 @@
     <w:p>
       <w:pPr>
         <w:pStyle w:val="Heading1"/>
+        <w:sectPr>
+          <w:footerReference w:type="default" r:id="rId13"/>
+          <w:pgSz w:w="11909" w:h="16834" w:code="9"/>
+          <w:pgMar w:top="1440" w:right="1440" w:bottom="1440" w:left="1440" w:header="720" w:footer="720" w:gutter="0"/>
+          <w:cols w:space="720"/>
+        </w:sectPr>
+      </w:pPr>
+    </w:p>
+    <w:p>
+      <w:pPr>
+        <w:pStyle w:val="Heading1"/>
       </w:pPr>
       <w:r>
         <w:lastRenderedPageBreak/>
-        <w:t>Appendix – Revision History</w:t>
+        <w:t xml:space="preserve">Appendix A – </w:t>
+      </w:r>
+      <w:r>
+        <w:t>Example Use Cases</w:t>
+      </w:r>
+    </w:p>
+    <w:p>
+      <w:pPr>
+        <w:pStyle w:val="Heading2"/>
+        <w:numPr>
+          <w:ilvl w:val="0"/>
+          <w:numId w:val="26"/>
+        </w:numPr>
+      </w:pPr>
+      <w:r>
+        <w:t>Basic Cases</w:t>
+      </w:r>
+    </w:p>
+    <w:p>
+      <w:pPr>
+        <w:pStyle w:val="Heading3"/>
+      </w:pPr>
+      <w:r>
+        <w:t>Single FMC frame with 1D linear array probe</w:t>
+      </w:r>
+    </w:p>
+    <w:p>
+      <w:r>
+        <w:t>In this example, the MFMC file contains the minimum information to record a single frame of FMC data acquired from a single linear array probe containing only 3 elements.</w:t>
+      </w:r>
+    </w:p>
+    <w:p>
+      <w:pPr>
+        <w:pStyle w:val="Heading3"/>
+      </w:pPr>
+      <w:r>
+        <w:t>Multiple FMC frames from 1D linear array probe</w:t>
+      </w:r>
+    </w:p>
+    <w:p>
+      <w:r>
+        <w:t>The set-up in this case is identical to that in the previous example and effectively this shows how multiple frames are added to a sequence.</w:t>
+      </w:r>
+    </w:p>
+    <w:p>
+      <w:pPr>
+        <w:pStyle w:val="Heading2"/>
+      </w:pPr>
+      <w:r>
+        <w:t>Advanced Cases</w:t>
+      </w:r>
+    </w:p>
+    <w:p>
+      <w:pPr>
+        <w:pStyle w:val="Heading3"/>
+      </w:pPr>
+      <w:r>
+        <w:t>PWI frame</w:t>
+      </w:r>
+    </w:p>
+    <w:p>
+      <w:pPr>
+        <w:pStyle w:val="Heading3"/>
+      </w:pPr>
+      <w:r>
+        <w:t>*</w:t>
+      </w:r>
+      <w:r>
+        <w:t>R</w:t>
+      </w:r>
+      <w:r>
+        <w:t xml:space="preserve">oof probe </w:t>
+      </w:r>
+      <w:r>
+        <w:t>example</w:t>
+      </w:r>
+    </w:p>
+    <w:p>
+      <w:pPr>
+        <w:pStyle w:val="Heading3"/>
+      </w:pPr>
+      <w:r>
+        <w:t>*</w:t>
+      </w:r>
+      <w:r>
+        <w:t>P</w:t>
+      </w:r>
+      <w:r>
+        <w:t>air of tandem probes with independent positions</w:t>
+      </w:r>
+    </w:p>
+    <w:p>
+      <w:r>
+        <w:t xml:space="preserve">*need </w:t>
+      </w:r>
+      <w:r>
+        <w:t xml:space="preserve">function in </w:t>
+      </w:r>
+      <w:proofErr w:type="spellStart"/>
+      <w:r>
+        <w:t>Matlab</w:t>
+      </w:r>
+      <w:proofErr w:type="spellEnd"/>
+      <w:r>
+        <w:t xml:space="preserve"> for</w:t>
+      </w:r>
+      <w:r>
+        <w:t xml:space="preserve"> dumping actual file contents and displaying</w:t>
+      </w:r>
+      <w:r>
+        <w:t xml:space="preserve"> and</w:t>
+      </w:r>
+      <w:r>
+        <w:t xml:space="preserve"> script for running these standard test cases and outputting results</w:t>
+      </w:r>
+      <w:r>
+        <w:t xml:space="preserve"> in suitable form for annotation and pasting in here.</w:t>
+      </w:r>
+    </w:p>
+    <w:p>
+      <w:pPr>
+        <w:tabs>
+          <w:tab w:val="clear" w:pos="720"/>
+          <w:tab w:val="clear" w:pos="4680"/>
+          <w:tab w:val="clear" w:pos="9360"/>
+        </w:tabs>
+        <w:spacing w:before="0" w:after="0"/>
+        <w:jc w:val="left"/>
+        <w:rPr>
+          <w:b/>
+          <w:kern w:val="28"/>
+          <w:sz w:val="32"/>
+        </w:rPr>
+      </w:pPr>
+      <w:r>
+        <w:br w:type="page"/>
+      </w:r>
+    </w:p>
+    <w:p>
+      <w:pPr>
+        <w:pStyle w:val="Heading1"/>
+      </w:pPr>
+      <w:r>
+        <w:lastRenderedPageBreak/>
+        <w:t xml:space="preserve">Appendix </w:t>
+      </w:r>
+      <w:r>
+        <w:t xml:space="preserve">B </w:t>
+      </w:r>
+      <w:r>
+        <w:t>– Revision History</w:t>
+      </w:r>
+    </w:p>
+    <w:p>
+      <w:pPr>
+        <w:pStyle w:val="Heading2"/>
+        <w:numPr>
+          <w:ilvl w:val="0"/>
+          <w:numId w:val="27"/>
+        </w:numPr>
+      </w:pPr>
+      <w:r>
+        <w:t xml:space="preserve">Key </w:t>
+      </w:r>
+      <w:r>
+        <w:t>C</w:t>
+      </w:r>
+      <w:r>
+        <w:t xml:space="preserve">hanges from </w:t>
+      </w:r>
+      <w:r>
+        <w:t>V</w:t>
+      </w:r>
+      <w:r>
+        <w:t xml:space="preserve">ersion 1.2 to </w:t>
+      </w:r>
+      <w:r>
+        <w:t>V</w:t>
+      </w:r>
+      <w:r>
+        <w:t>ersion 2</w:t>
+      </w:r>
+    </w:p>
+    <w:p>
+      <w:r>
+        <w:t xml:space="preserve">*To be added from </w:t>
+      </w:r>
+      <w:proofErr w:type="gramStart"/>
+      <w:r>
+        <w:t>other</w:t>
+      </w:r>
+      <w:proofErr w:type="gramEnd"/>
+      <w:r>
+        <w:t xml:space="preserve"> document</w:t>
+      </w:r>
+    </w:p>
+    <w:p>
+      <w:pPr>
+        <w:pStyle w:val="Heading2"/>
+      </w:pPr>
+      <w:r>
+        <w:t>Revision History for Version 2</w:t>
+      </w:r>
+    </w:p>
+    <w:p>
+      <w:pPr>
+        <w:pStyle w:val="Heading3"/>
+      </w:pPr>
+      <w:r>
+        <w:t>Version 2.0.0</w:t>
+      </w:r>
+    </w:p>
+    <w:p>
+      <w:r>
+        <w:t>Initial release.</w:t>
       </w:r>
     </w:p>
     <w:p/>
     <w:sectPr>
-      <w:footerReference w:type="default" r:id="rId13"/>
       <w:pgSz w:w="11909" w:h="16834" w:code="9"/>
       <w:pgMar w:top="1440" w:right="1440" w:bottom="1440" w:left="1440" w:header="720" w:footer="720" w:gutter="0"/>
       <w:cols w:space="720"/>
@@ -11292,13 +11510,57 @@
       <w:rPr>
         <w:noProof/>
       </w:rPr>
+      <w:t xml:space="preserve">MFMC File Format Version </w:t>
+    </w:r>
+    <w:r>
+      <w:rPr>
+        <w:noProof/>
+      </w:rPr>
       <w:fldChar w:fldCharType="begin"/>
     </w:r>
     <w:r>
       <w:rPr>
         <w:noProof/>
       </w:rPr>
-      <w:instrText xml:space="preserve"> FILENAME \* Upper\p \* MERGEFORMAT </w:instrText>
+      <w:instrText xml:space="preserve"> REF SoftwareVersion \h </w:instrText>
+    </w:r>
+    <w:r>
+      <w:rPr>
+        <w:noProof/>
+      </w:rPr>
+    </w:r>
+    <w:r>
+      <w:rPr>
+        <w:noProof/>
+      </w:rPr>
+      <w:fldChar w:fldCharType="separate"/>
+    </w:r>
+    <w:r>
+      <w:t>2.0.0</w:t>
+    </w:r>
+    <w:r>
+      <w:rPr>
+        <w:noProof/>
+      </w:rPr>
+      <w:fldChar w:fldCharType="end"/>
+    </w:r>
+    <w:r>
+      <w:rPr>
+        <w:noProof/>
+      </w:rPr>
+      <w:t xml:space="preserve"> Specification (Document date </w:t>
+    </w:r>
+    <w:r>
+      <w:rPr>
+        <w:noProof/>
+      </w:rPr>
+      <w:fldChar w:fldCharType="begin"/>
+    </w:r>
+    <w:r>
+      <w:rPr>
+        <w:noProof/>
+      </w:rPr>
+      <w:instrText xml:space="preserve"> DATE \@ "yyyy-MM-dd" </w:instrText>
     </w:r>
     <w:r>
       <w:rPr>
@@ -11310,13 +11572,19 @@
       <w:rPr>
         <w:noProof/>
       </w:rPr>
-      <w:t>DOCUMENT1</w:t>
+      <w:t>2019-01-17</w:t>
     </w:r>
     <w:r>
       <w:rPr>
         <w:noProof/>
       </w:rPr>
       <w:fldChar w:fldCharType="end"/>
+    </w:r>
+    <w:r>
+      <w:rPr>
+        <w:noProof/>
+      </w:rPr>
+      <w:t>)</w:t>
     </w:r>
     <w:r>
       <w:tab/>
@@ -11372,59 +11640,6 @@
         <w:noProof/>
       </w:rPr>
       <w:fldChar w:fldCharType="end"/>
-    </w:r>
-  </w:p>
-  <w:p>
-    <w:pPr>
-      <w:pStyle w:val="Footer"/>
-      <w:tabs>
-        <w:tab w:val="clear" w:pos="720"/>
-        <w:tab w:val="clear" w:pos="4320"/>
-        <w:tab w:val="clear" w:pos="4680"/>
-        <w:tab w:val="clear" w:pos="8640"/>
-        <w:tab w:val="clear" w:pos="9360"/>
-        <w:tab w:val="left" w:pos="-2520"/>
-        <w:tab w:val="center" w:pos="-1890"/>
-        <w:tab w:val="left" w:pos="810"/>
-        <w:tab w:val="right" w:pos="9000"/>
-        <w:tab w:val="right" w:pos="11070"/>
-      </w:tabs>
-    </w:pPr>
-    <w:r>
-      <w:rPr>
-        <w:noProof/>
-      </w:rPr>
-      <w:fldChar w:fldCharType="begin"/>
-    </w:r>
-    <w:r>
-      <w:rPr>
-        <w:noProof/>
-      </w:rPr>
-      <w:instrText xml:space="preserve"> DATE </w:instrText>
-    </w:r>
-    <w:r>
-      <w:rPr>
-        <w:noProof/>
-      </w:rPr>
-      <w:fldChar w:fldCharType="separate"/>
-    </w:r>
-    <w:r>
-      <w:rPr>
-        <w:noProof/>
-      </w:rPr>
-      <w:t>16/01/2019</w:t>
-    </w:r>
-    <w:r>
-      <w:rPr>
-        <w:noProof/>
-      </w:rPr>
-      <w:fldChar w:fldCharType="end"/>
-    </w:r>
-    <w:r>
-      <w:tab/>
-    </w:r>
-    <w:r>
-      <w:tab/>
     </w:r>
   </w:p>
 </w:ftr>
@@ -13475,6 +13690,66 @@
   </w:num>
   <w:num w:numId="25">
     <w:abstractNumId w:val="0"/>
+  </w:num>
+  <w:num w:numId="26">
+    <w:abstractNumId w:val="11"/>
+    <w:lvlOverride w:ilvl="0">
+      <w:startOverride w:val="1"/>
+    </w:lvlOverride>
+    <w:lvlOverride w:ilvl="1">
+      <w:startOverride w:val="1"/>
+    </w:lvlOverride>
+    <w:lvlOverride w:ilvl="2">
+      <w:startOverride w:val="1"/>
+    </w:lvlOverride>
+    <w:lvlOverride w:ilvl="3">
+      <w:startOverride w:val="1"/>
+    </w:lvlOverride>
+    <w:lvlOverride w:ilvl="4">
+      <w:startOverride w:val="1"/>
+    </w:lvlOverride>
+    <w:lvlOverride w:ilvl="5">
+      <w:startOverride w:val="1"/>
+    </w:lvlOverride>
+    <w:lvlOverride w:ilvl="6">
+      <w:startOverride w:val="1"/>
+    </w:lvlOverride>
+    <w:lvlOverride w:ilvl="7">
+      <w:startOverride w:val="1"/>
+    </w:lvlOverride>
+    <w:lvlOverride w:ilvl="8">
+      <w:startOverride w:val="1"/>
+    </w:lvlOverride>
+  </w:num>
+  <w:num w:numId="27">
+    <w:abstractNumId w:val="11"/>
+    <w:lvlOverride w:ilvl="0">
+      <w:startOverride w:val="1"/>
+    </w:lvlOverride>
+    <w:lvlOverride w:ilvl="1">
+      <w:startOverride w:val="1"/>
+    </w:lvlOverride>
+    <w:lvlOverride w:ilvl="2">
+      <w:startOverride w:val="1"/>
+    </w:lvlOverride>
+    <w:lvlOverride w:ilvl="3">
+      <w:startOverride w:val="1"/>
+    </w:lvlOverride>
+    <w:lvlOverride w:ilvl="4">
+      <w:startOverride w:val="1"/>
+    </w:lvlOverride>
+    <w:lvlOverride w:ilvl="5">
+      <w:startOverride w:val="1"/>
+    </w:lvlOverride>
+    <w:lvlOverride w:ilvl="6">
+      <w:startOverride w:val="1"/>
+    </w:lvlOverride>
+    <w:lvlOverride w:ilvl="7">
+      <w:startOverride w:val="1"/>
+    </w:lvlOverride>
+    <w:lvlOverride w:ilvl="8">
+      <w:startOverride w:val="1"/>
+    </w:lvlOverride>
   </w:num>
 </w:numbering>
 </file>

</xml_diff>

<commit_message>
Add TYPE attribute to root and updated doc
</commit_message>
<xml_diff>
--- a/Documents/MFMC File Specification (v2.0.0).docx
+++ b/Documents/MFMC File Specification (v2.0.0).docx
@@ -98,8 +98,6 @@
       <w:r>
         <w:t xml:space="preserve"> </w:t>
       </w:r>
-      <w:bookmarkStart w:id="1" w:name="_GoBack"/>
-      <w:bookmarkEnd w:id="1"/>
     </w:p>
     <w:p>
       <w:r>
@@ -752,7 +750,7 @@
       <w:r>
         <w:t>Fig. </w:t>
       </w:r>
-      <w:bookmarkStart w:id="2" w:name="FigOverallStructure"/>
+      <w:bookmarkStart w:id="1" w:name="FigOverallStructure"/>
       <w:r>
         <w:fldChar w:fldCharType="begin"/>
       </w:r>
@@ -771,7 +769,7 @@
       <w:r>
         <w:fldChar w:fldCharType="end"/>
       </w:r>
-      <w:bookmarkEnd w:id="2"/>
+      <w:bookmarkEnd w:id="1"/>
       <w:r>
         <w:tab/>
       </w:r>
@@ -2505,7 +2503,7 @@
         </w:rPr>
         <w:t xml:space="preserve">Table </w:t>
       </w:r>
-      <w:bookmarkStart w:id="3" w:name="TabVariables"/>
+      <w:bookmarkStart w:id="2" w:name="TabVariables"/>
       <w:r>
         <w:rPr>
           <w:rFonts w:eastAsiaTheme="minorEastAsia"/>
@@ -2537,7 +2535,7 @@
         </w:rPr>
         <w:fldChar w:fldCharType="end"/>
       </w:r>
-      <w:bookmarkEnd w:id="3"/>
+      <w:bookmarkEnd w:id="2"/>
       <w:r>
         <w:rPr>
           <w:rFonts w:eastAsiaTheme="minorEastAsia"/>
@@ -2856,7 +2854,7 @@
         </w:tc>
         <w:tc>
           <w:tcPr>
-            <w:tcW w:w="694" w:type="dxa"/>
+            <w:tcW w:w="588" w:type="dxa"/>
             <w:shd w:val="clear" w:color="auto" w:fill="E7E6E6" w:themeFill="background2"/>
           </w:tcPr>
           <w:p>
@@ -2900,7 +2898,7 @@
         </w:tc>
         <w:tc>
           <w:tcPr>
-            <w:tcW w:w="694" w:type="dxa"/>
+            <w:tcW w:w="588" w:type="dxa"/>
             <w:shd w:val="clear" w:color="auto" w:fill="E7E6E6" w:themeFill="background2"/>
           </w:tcPr>
           <w:p>
@@ -2944,7 +2942,7 @@
         </w:tc>
         <w:tc>
           <w:tcPr>
-            <w:tcW w:w="1279" w:type="dxa"/>
+            <w:tcW w:w="1250" w:type="dxa"/>
             <w:shd w:val="clear" w:color="auto" w:fill="E7E6E6" w:themeFill="background2"/>
           </w:tcPr>
           <w:p>
@@ -2964,7 +2962,7 @@
         </w:tc>
         <w:tc>
           <w:tcPr>
-            <w:tcW w:w="595" w:type="dxa"/>
+            <w:tcW w:w="569" w:type="dxa"/>
             <w:shd w:val="clear" w:color="auto" w:fill="E7E6E6" w:themeFill="background2"/>
           </w:tcPr>
           <w:p>
@@ -2984,7 +2982,7 @@
         </w:tc>
         <w:tc>
           <w:tcPr>
-            <w:tcW w:w="1960" w:type="dxa"/>
+            <w:tcW w:w="2227" w:type="dxa"/>
             <w:shd w:val="clear" w:color="auto" w:fill="E7E6E6" w:themeFill="background2"/>
           </w:tcPr>
           <w:p>
@@ -3013,13 +3011,16 @@
               <w:pStyle w:val="Code"/>
             </w:pPr>
             <w:r>
-              <w:t>/VERSION</w:t>
-            </w:r>
-          </w:p>
-        </w:tc>
-        <w:tc>
-          <w:tcPr>
-            <w:tcW w:w="694" w:type="dxa"/>
+              <w:t>/</w:t>
+            </w:r>
+            <w:r>
+              <w:t>TYPE</w:t>
+            </w:r>
+          </w:p>
+        </w:tc>
+        <w:tc>
+          <w:tcPr>
+            <w:tcW w:w="588" w:type="dxa"/>
           </w:tcPr>
           <w:p>
             <w:pPr>
@@ -3032,7 +3033,7 @@
         </w:tc>
         <w:tc>
           <w:tcPr>
-            <w:tcW w:w="694" w:type="dxa"/>
+            <w:tcW w:w="588" w:type="dxa"/>
           </w:tcPr>
           <w:p>
             <w:pPr>
@@ -3045,7 +3046,7 @@
         </w:tc>
         <w:tc>
           <w:tcPr>
-            <w:tcW w:w="1279" w:type="dxa"/>
+            <w:tcW w:w="1250" w:type="dxa"/>
           </w:tcPr>
           <w:p>
             <w:pPr>
@@ -3058,7 +3059,7 @@
         </w:tc>
         <w:tc>
           <w:tcPr>
-            <w:tcW w:w="595" w:type="dxa"/>
+            <w:tcW w:w="569" w:type="dxa"/>
           </w:tcPr>
           <w:p>
             <w:pPr>
@@ -3071,7 +3072,7 @@
         </w:tc>
         <w:tc>
           <w:tcPr>
-            <w:tcW w:w="1960" w:type="dxa"/>
+            <w:tcW w:w="2227" w:type="dxa"/>
           </w:tcPr>
           <w:p>
             <w:pPr>
@@ -3093,13 +3094,13 @@
               <w:pStyle w:val="Code"/>
             </w:pPr>
             <w:r>
-              <w:t>/PROBE&lt;p&gt;/ELEMENT_POSITION</w:t>
-            </w:r>
-          </w:p>
-        </w:tc>
-        <w:tc>
-          <w:tcPr>
-            <w:tcW w:w="694" w:type="dxa"/>
+              <w:t>/VERSION</w:t>
+            </w:r>
+          </w:p>
+        </w:tc>
+        <w:tc>
+          <w:tcPr>
+            <w:tcW w:w="588" w:type="dxa"/>
           </w:tcPr>
           <w:p>
             <w:pPr>
@@ -3112,61 +3113,53 @@
         </w:tc>
         <w:tc>
           <w:tcPr>
-            <w:tcW w:w="694" w:type="dxa"/>
-          </w:tcPr>
-          <w:p>
-            <w:pPr>
-              <w:pStyle w:val="Code"/>
-            </w:pPr>
-            <w:r>
-              <w:t>D</w:t>
-            </w:r>
-          </w:p>
-        </w:tc>
-        <w:tc>
-          <w:tcPr>
-            <w:tcW w:w="1279" w:type="dxa"/>
-          </w:tcPr>
-          <w:p>
-            <w:pPr>
-              <w:pStyle w:val="Code"/>
-            </w:pPr>
-            <w:r>
-              <w:t>H5T_FLOAT</w:t>
-            </w:r>
-          </w:p>
-        </w:tc>
-        <w:tc>
-          <w:tcPr>
-            <w:tcW w:w="595" w:type="dxa"/>
-          </w:tcPr>
-          <w:p>
-            <w:pPr>
-              <w:pStyle w:val="Code"/>
-            </w:pPr>
-            <w:r>
-              <w:t>2</w:t>
-            </w:r>
-          </w:p>
-        </w:tc>
-        <w:tc>
-          <w:tcPr>
-            <w:tcW w:w="1960" w:type="dxa"/>
-          </w:tcPr>
-          <w:p>
-            <w:pPr>
-              <w:pStyle w:val="Code"/>
-            </w:pPr>
-            <w:r>
-              <w:t>[</w:t>
-            </w:r>
-            <w:proofErr w:type="gramStart"/>
-            <w:r>
-              <w:t>3,N</w:t>
-            </w:r>
-            <w:proofErr w:type="gramEnd"/>
-            <w:r>
-              <w:t>_E&lt;p&gt;]</w:t>
+            <w:tcW w:w="588" w:type="dxa"/>
+          </w:tcPr>
+          <w:p>
+            <w:pPr>
+              <w:pStyle w:val="Code"/>
+            </w:pPr>
+            <w:r>
+              <w:t>A</w:t>
+            </w:r>
+          </w:p>
+        </w:tc>
+        <w:tc>
+          <w:tcPr>
+            <w:tcW w:w="1250" w:type="dxa"/>
+          </w:tcPr>
+          <w:p>
+            <w:pPr>
+              <w:pStyle w:val="Code"/>
+            </w:pPr>
+            <w:r>
+              <w:t>H5T_STRING</w:t>
+            </w:r>
+          </w:p>
+        </w:tc>
+        <w:tc>
+          <w:tcPr>
+            <w:tcW w:w="569" w:type="dxa"/>
+          </w:tcPr>
+          <w:p>
+            <w:pPr>
+              <w:pStyle w:val="Code"/>
+            </w:pPr>
+            <w:r>
+              <w:t>1</w:t>
+            </w:r>
+          </w:p>
+        </w:tc>
+        <w:tc>
+          <w:tcPr>
+            <w:tcW w:w="2227" w:type="dxa"/>
+          </w:tcPr>
+          <w:p>
+            <w:pPr>
+              <w:pStyle w:val="Code"/>
+            </w:pPr>
+            <w:r>
+              <w:t>[1]</w:t>
             </w:r>
           </w:p>
         </w:tc>
@@ -3181,13 +3174,13 @@
               <w:pStyle w:val="Code"/>
             </w:pPr>
             <w:r>
-              <w:t>/PROBE&lt;p&gt;/ELEMENT_MINOR</w:t>
-            </w:r>
-          </w:p>
-        </w:tc>
-        <w:tc>
-          <w:tcPr>
-            <w:tcW w:w="694" w:type="dxa"/>
+              <w:t>/PROBE&lt;p&gt;/ELEMENT_POSITION</w:t>
+            </w:r>
+          </w:p>
+        </w:tc>
+        <w:tc>
+          <w:tcPr>
+            <w:tcW w:w="588" w:type="dxa"/>
           </w:tcPr>
           <w:p>
             <w:pPr>
@@ -3200,7 +3193,7 @@
         </w:tc>
         <w:tc>
           <w:tcPr>
-            <w:tcW w:w="694" w:type="dxa"/>
+            <w:tcW w:w="588" w:type="dxa"/>
           </w:tcPr>
           <w:p>
             <w:pPr>
@@ -3213,7 +3206,7 @@
         </w:tc>
         <w:tc>
           <w:tcPr>
-            <w:tcW w:w="1279" w:type="dxa"/>
+            <w:tcW w:w="1250" w:type="dxa"/>
           </w:tcPr>
           <w:p>
             <w:pPr>
@@ -3226,7 +3219,7 @@
         </w:tc>
         <w:tc>
           <w:tcPr>
-            <w:tcW w:w="595" w:type="dxa"/>
+            <w:tcW w:w="569" w:type="dxa"/>
           </w:tcPr>
           <w:p>
             <w:pPr>
@@ -3239,7 +3232,7 @@
         </w:tc>
         <w:tc>
           <w:tcPr>
-            <w:tcW w:w="1960" w:type="dxa"/>
+            <w:tcW w:w="2227" w:type="dxa"/>
           </w:tcPr>
           <w:p>
             <w:pPr>
@@ -3269,13 +3262,13 @@
               <w:pStyle w:val="Code"/>
             </w:pPr>
             <w:r>
-              <w:t>/PROBE&lt;p&gt;/ELEMENT_MAJOR</w:t>
-            </w:r>
-          </w:p>
-        </w:tc>
-        <w:tc>
-          <w:tcPr>
-            <w:tcW w:w="694" w:type="dxa"/>
+              <w:t>/PROBE&lt;p&gt;/ELEMENT_MINOR</w:t>
+            </w:r>
+          </w:p>
+        </w:tc>
+        <w:tc>
+          <w:tcPr>
+            <w:tcW w:w="588" w:type="dxa"/>
           </w:tcPr>
           <w:p>
             <w:pPr>
@@ -3288,7 +3281,7 @@
         </w:tc>
         <w:tc>
           <w:tcPr>
-            <w:tcW w:w="694" w:type="dxa"/>
+            <w:tcW w:w="588" w:type="dxa"/>
           </w:tcPr>
           <w:p>
             <w:pPr>
@@ -3301,7 +3294,7 @@
         </w:tc>
         <w:tc>
           <w:tcPr>
-            <w:tcW w:w="1279" w:type="dxa"/>
+            <w:tcW w:w="1250" w:type="dxa"/>
           </w:tcPr>
           <w:p>
             <w:pPr>
@@ -3314,7 +3307,7 @@
         </w:tc>
         <w:tc>
           <w:tcPr>
-            <w:tcW w:w="595" w:type="dxa"/>
+            <w:tcW w:w="569" w:type="dxa"/>
           </w:tcPr>
           <w:p>
             <w:pPr>
@@ -3327,7 +3320,7 @@
         </w:tc>
         <w:tc>
           <w:tcPr>
-            <w:tcW w:w="1960" w:type="dxa"/>
+            <w:tcW w:w="2227" w:type="dxa"/>
           </w:tcPr>
           <w:p>
             <w:pPr>
@@ -3357,13 +3350,13 @@
               <w:pStyle w:val="Code"/>
             </w:pPr>
             <w:r>
-              <w:t>/PROBE&lt;p&gt;/ELEMENT_SHAPE</w:t>
-            </w:r>
-          </w:p>
-        </w:tc>
-        <w:tc>
-          <w:tcPr>
-            <w:tcW w:w="694" w:type="dxa"/>
+              <w:t>/PROBE&lt;p&gt;/ELEMENT_MAJOR</w:t>
+            </w:r>
+          </w:p>
+        </w:tc>
+        <w:tc>
+          <w:tcPr>
+            <w:tcW w:w="588" w:type="dxa"/>
           </w:tcPr>
           <w:p>
             <w:pPr>
@@ -3376,7 +3369,7 @@
         </w:tc>
         <w:tc>
           <w:tcPr>
-            <w:tcW w:w="694" w:type="dxa"/>
+            <w:tcW w:w="588" w:type="dxa"/>
           </w:tcPr>
           <w:p>
             <w:pPr>
@@ -3389,40 +3382,48 @@
         </w:tc>
         <w:tc>
           <w:tcPr>
-            <w:tcW w:w="1279" w:type="dxa"/>
-          </w:tcPr>
-          <w:p>
-            <w:pPr>
-              <w:pStyle w:val="Code"/>
-            </w:pPr>
-            <w:r>
-              <w:t>H5T_INTEGER</w:t>
-            </w:r>
-          </w:p>
-        </w:tc>
-        <w:tc>
-          <w:tcPr>
-            <w:tcW w:w="595" w:type="dxa"/>
-          </w:tcPr>
-          <w:p>
-            <w:pPr>
-              <w:pStyle w:val="Code"/>
-            </w:pPr>
-            <w:r>
-              <w:t>1</w:t>
-            </w:r>
-          </w:p>
-        </w:tc>
-        <w:tc>
-          <w:tcPr>
-            <w:tcW w:w="1960" w:type="dxa"/>
-          </w:tcPr>
-          <w:p>
-            <w:pPr>
-              <w:pStyle w:val="Code"/>
-            </w:pPr>
-            <w:r>
-              <w:t>[N_E&lt;p&gt;]</w:t>
+            <w:tcW w:w="1250" w:type="dxa"/>
+          </w:tcPr>
+          <w:p>
+            <w:pPr>
+              <w:pStyle w:val="Code"/>
+            </w:pPr>
+            <w:r>
+              <w:t>H5T_FLOAT</w:t>
+            </w:r>
+          </w:p>
+        </w:tc>
+        <w:tc>
+          <w:tcPr>
+            <w:tcW w:w="569" w:type="dxa"/>
+          </w:tcPr>
+          <w:p>
+            <w:pPr>
+              <w:pStyle w:val="Code"/>
+            </w:pPr>
+            <w:r>
+              <w:t>2</w:t>
+            </w:r>
+          </w:p>
+        </w:tc>
+        <w:tc>
+          <w:tcPr>
+            <w:tcW w:w="2227" w:type="dxa"/>
+          </w:tcPr>
+          <w:p>
+            <w:pPr>
+              <w:pStyle w:val="Code"/>
+            </w:pPr>
+            <w:r>
+              <w:t>[</w:t>
+            </w:r>
+            <w:proofErr w:type="gramStart"/>
+            <w:r>
+              <w:t>3,N</w:t>
+            </w:r>
+            <w:proofErr w:type="gramEnd"/>
+            <w:r>
+              <w:t>_E&lt;p&gt;]</w:t>
             </w:r>
           </w:p>
         </w:tc>
@@ -3437,26 +3438,26 @@
               <w:pStyle w:val="Code"/>
             </w:pPr>
             <w:r>
-              <w:t>/PROBE&lt;p&gt;/ELEMENT_RADIUS_OF_CURVATURE</w:t>
-            </w:r>
-          </w:p>
-        </w:tc>
-        <w:tc>
-          <w:tcPr>
-            <w:tcW w:w="694" w:type="dxa"/>
-          </w:tcPr>
-          <w:p>
-            <w:pPr>
-              <w:pStyle w:val="Code"/>
-            </w:pPr>
-            <w:r>
-              <w:t>O</w:t>
-            </w:r>
-          </w:p>
-        </w:tc>
-        <w:tc>
-          <w:tcPr>
-            <w:tcW w:w="694" w:type="dxa"/>
+              <w:t>/PROBE&lt;p&gt;/ELEMENT_SHAPE</w:t>
+            </w:r>
+          </w:p>
+        </w:tc>
+        <w:tc>
+          <w:tcPr>
+            <w:tcW w:w="588" w:type="dxa"/>
+          </w:tcPr>
+          <w:p>
+            <w:pPr>
+              <w:pStyle w:val="Code"/>
+            </w:pPr>
+            <w:r>
+              <w:t>M</w:t>
+            </w:r>
+          </w:p>
+        </w:tc>
+        <w:tc>
+          <w:tcPr>
+            <w:tcW w:w="588" w:type="dxa"/>
           </w:tcPr>
           <w:p>
             <w:pPr>
@@ -3469,20 +3470,20 @@
         </w:tc>
         <w:tc>
           <w:tcPr>
-            <w:tcW w:w="1279" w:type="dxa"/>
-          </w:tcPr>
-          <w:p>
-            <w:pPr>
-              <w:pStyle w:val="Code"/>
-            </w:pPr>
-            <w:r>
-              <w:t>H5T_FLOAT</w:t>
-            </w:r>
-          </w:p>
-        </w:tc>
-        <w:tc>
-          <w:tcPr>
-            <w:tcW w:w="595" w:type="dxa"/>
+            <w:tcW w:w="1250" w:type="dxa"/>
+          </w:tcPr>
+          <w:p>
+            <w:pPr>
+              <w:pStyle w:val="Code"/>
+            </w:pPr>
+            <w:r>
+              <w:t>H5T_INTEGER</w:t>
+            </w:r>
+          </w:p>
+        </w:tc>
+        <w:tc>
+          <w:tcPr>
+            <w:tcW w:w="569" w:type="dxa"/>
           </w:tcPr>
           <w:p>
             <w:pPr>
@@ -3495,7 +3496,7 @@
         </w:tc>
         <w:tc>
           <w:tcPr>
-            <w:tcW w:w="1960" w:type="dxa"/>
+            <w:tcW w:w="2227" w:type="dxa"/>
           </w:tcPr>
           <w:p>
             <w:pPr>
@@ -3517,13 +3518,13 @@
               <w:pStyle w:val="Code"/>
             </w:pPr>
             <w:r>
-              <w:t>/PROBE&lt;p&gt;/ELEMENT_AXIS_OF_CURVATURE</w:t>
-            </w:r>
-          </w:p>
-        </w:tc>
-        <w:tc>
-          <w:tcPr>
-            <w:tcW w:w="694" w:type="dxa"/>
+              <w:t>/PROBE&lt;p&gt;/ELEMENT_RADIUS_OF_CURVATURE</w:t>
+            </w:r>
+          </w:p>
+        </w:tc>
+        <w:tc>
+          <w:tcPr>
+            <w:tcW w:w="588" w:type="dxa"/>
           </w:tcPr>
           <w:p>
             <w:pPr>
@@ -3536,7 +3537,7 @@
         </w:tc>
         <w:tc>
           <w:tcPr>
-            <w:tcW w:w="694" w:type="dxa"/>
+            <w:tcW w:w="588" w:type="dxa"/>
           </w:tcPr>
           <w:p>
             <w:pPr>
@@ -3549,7 +3550,7 @@
         </w:tc>
         <w:tc>
           <w:tcPr>
-            <w:tcW w:w="1279" w:type="dxa"/>
+            <w:tcW w:w="1250" w:type="dxa"/>
           </w:tcPr>
           <w:p>
             <w:pPr>
@@ -3562,35 +3563,27 @@
         </w:tc>
         <w:tc>
           <w:tcPr>
-            <w:tcW w:w="595" w:type="dxa"/>
-          </w:tcPr>
-          <w:p>
-            <w:pPr>
-              <w:pStyle w:val="Code"/>
-            </w:pPr>
-            <w:r>
-              <w:t>2</w:t>
-            </w:r>
-          </w:p>
-        </w:tc>
-        <w:tc>
-          <w:tcPr>
-            <w:tcW w:w="1960" w:type="dxa"/>
-          </w:tcPr>
-          <w:p>
-            <w:pPr>
-              <w:pStyle w:val="Code"/>
-            </w:pPr>
-            <w:r>
-              <w:t>[</w:t>
-            </w:r>
-            <w:proofErr w:type="gramStart"/>
-            <w:r>
-              <w:t>3,N</w:t>
-            </w:r>
-            <w:proofErr w:type="gramEnd"/>
-            <w:r>
-              <w:t>_E&lt;p&gt;]</w:t>
+            <w:tcW w:w="569" w:type="dxa"/>
+          </w:tcPr>
+          <w:p>
+            <w:pPr>
+              <w:pStyle w:val="Code"/>
+            </w:pPr>
+            <w:r>
+              <w:t>1</w:t>
+            </w:r>
+          </w:p>
+        </w:tc>
+        <w:tc>
+          <w:tcPr>
+            <w:tcW w:w="2227" w:type="dxa"/>
+          </w:tcPr>
+          <w:p>
+            <w:pPr>
+              <w:pStyle w:val="Code"/>
+            </w:pPr>
+            <w:r>
+              <w:t>[N_E&lt;p&gt;]</w:t>
             </w:r>
           </w:p>
         </w:tc>
@@ -3605,13 +3598,13 @@
               <w:pStyle w:val="Code"/>
             </w:pPr>
             <w:r>
-              <w:t>/PROBE&lt;p&gt;/WEDGE_SURFACE_POINT</w:t>
-            </w:r>
-          </w:p>
-        </w:tc>
-        <w:tc>
-          <w:tcPr>
-            <w:tcW w:w="694" w:type="dxa"/>
+              <w:t>/PROBE&lt;p&gt;/ELEMENT_AXIS_OF_CURVATURE</w:t>
+            </w:r>
+          </w:p>
+        </w:tc>
+        <w:tc>
+          <w:tcPr>
+            <w:tcW w:w="588" w:type="dxa"/>
           </w:tcPr>
           <w:p>
             <w:pPr>
@@ -3624,20 +3617,20 @@
         </w:tc>
         <w:tc>
           <w:tcPr>
-            <w:tcW w:w="694" w:type="dxa"/>
-          </w:tcPr>
-          <w:p>
-            <w:pPr>
-              <w:pStyle w:val="Code"/>
-            </w:pPr>
-            <w:r>
-              <w:t>A</w:t>
-            </w:r>
-          </w:p>
-        </w:tc>
-        <w:tc>
-          <w:tcPr>
-            <w:tcW w:w="1279" w:type="dxa"/>
+            <w:tcW w:w="588" w:type="dxa"/>
+          </w:tcPr>
+          <w:p>
+            <w:pPr>
+              <w:pStyle w:val="Code"/>
+            </w:pPr>
+            <w:r>
+              <w:t>D</w:t>
+            </w:r>
+          </w:p>
+        </w:tc>
+        <w:tc>
+          <w:tcPr>
+            <w:tcW w:w="1250" w:type="dxa"/>
           </w:tcPr>
           <w:p>
             <w:pPr>
@@ -3650,27 +3643,35 @@
         </w:tc>
         <w:tc>
           <w:tcPr>
-            <w:tcW w:w="595" w:type="dxa"/>
-          </w:tcPr>
-          <w:p>
-            <w:pPr>
-              <w:pStyle w:val="Code"/>
-            </w:pPr>
-            <w:r>
-              <w:t>1</w:t>
-            </w:r>
-          </w:p>
-        </w:tc>
-        <w:tc>
-          <w:tcPr>
-            <w:tcW w:w="1960" w:type="dxa"/>
-          </w:tcPr>
-          <w:p>
-            <w:pPr>
-              <w:pStyle w:val="Code"/>
-            </w:pPr>
-            <w:r>
-              <w:t>[3]</w:t>
+            <w:tcW w:w="569" w:type="dxa"/>
+          </w:tcPr>
+          <w:p>
+            <w:pPr>
+              <w:pStyle w:val="Code"/>
+            </w:pPr>
+            <w:r>
+              <w:t>2</w:t>
+            </w:r>
+          </w:p>
+        </w:tc>
+        <w:tc>
+          <w:tcPr>
+            <w:tcW w:w="2227" w:type="dxa"/>
+          </w:tcPr>
+          <w:p>
+            <w:pPr>
+              <w:pStyle w:val="Code"/>
+            </w:pPr>
+            <w:r>
+              <w:t>[</w:t>
+            </w:r>
+            <w:proofErr w:type="gramStart"/>
+            <w:r>
+              <w:t>3,N</w:t>
+            </w:r>
+            <w:proofErr w:type="gramEnd"/>
+            <w:r>
+              <w:t>_E&lt;p&gt;]</w:t>
             </w:r>
           </w:p>
         </w:tc>
@@ -3685,13 +3686,13 @@
               <w:pStyle w:val="Code"/>
             </w:pPr>
             <w:r>
-              <w:t>/PROBE&lt;p&gt;/WEDGE_SURFACE_NORMAL</w:t>
-            </w:r>
-          </w:p>
-        </w:tc>
-        <w:tc>
-          <w:tcPr>
-            <w:tcW w:w="694" w:type="dxa"/>
+              <w:t>/PROBE&lt;p&gt;/WEDGE_SURFACE_POINT</w:t>
+            </w:r>
+          </w:p>
+        </w:tc>
+        <w:tc>
+          <w:tcPr>
+            <w:tcW w:w="588" w:type="dxa"/>
           </w:tcPr>
           <w:p>
             <w:pPr>
@@ -3704,7 +3705,7 @@
         </w:tc>
         <w:tc>
           <w:tcPr>
-            <w:tcW w:w="694" w:type="dxa"/>
+            <w:tcW w:w="588" w:type="dxa"/>
           </w:tcPr>
           <w:p>
             <w:pPr>
@@ -3717,7 +3718,7 @@
         </w:tc>
         <w:tc>
           <w:tcPr>
-            <w:tcW w:w="1279" w:type="dxa"/>
+            <w:tcW w:w="1250" w:type="dxa"/>
           </w:tcPr>
           <w:p>
             <w:pPr>
@@ -3730,7 +3731,7 @@
         </w:tc>
         <w:tc>
           <w:tcPr>
-            <w:tcW w:w="595" w:type="dxa"/>
+            <w:tcW w:w="569" w:type="dxa"/>
           </w:tcPr>
           <w:p>
             <w:pPr>
@@ -3743,7 +3744,7 @@
         </w:tc>
         <w:tc>
           <w:tcPr>
-            <w:tcW w:w="1960" w:type="dxa"/>
+            <w:tcW w:w="2227" w:type="dxa"/>
           </w:tcPr>
           <w:p>
             <w:pPr>
@@ -3765,13 +3766,13 @@
               <w:pStyle w:val="Code"/>
             </w:pPr>
             <w:r>
-              <w:t>/PROBE&lt;p&gt;/DEAD_ELEMENT</w:t>
-            </w:r>
-          </w:p>
-        </w:tc>
-        <w:tc>
-          <w:tcPr>
-            <w:tcW w:w="694" w:type="dxa"/>
+              <w:t>/PROBE&lt;p&gt;/WEDGE_SURFACE_NORMAL</w:t>
+            </w:r>
+          </w:p>
+        </w:tc>
+        <w:tc>
+          <w:tcPr>
+            <w:tcW w:w="588" w:type="dxa"/>
           </w:tcPr>
           <w:p>
             <w:pPr>
@@ -3784,33 +3785,33 @@
         </w:tc>
         <w:tc>
           <w:tcPr>
-            <w:tcW w:w="694" w:type="dxa"/>
-          </w:tcPr>
-          <w:p>
-            <w:pPr>
-              <w:pStyle w:val="Code"/>
-            </w:pPr>
-            <w:r>
-              <w:t>D</w:t>
-            </w:r>
-          </w:p>
-        </w:tc>
-        <w:tc>
-          <w:tcPr>
-            <w:tcW w:w="1279" w:type="dxa"/>
-          </w:tcPr>
-          <w:p>
-            <w:pPr>
-              <w:pStyle w:val="Code"/>
-            </w:pPr>
-            <w:r>
-              <w:t>H5T_INTEGER</w:t>
-            </w:r>
-          </w:p>
-        </w:tc>
-        <w:tc>
-          <w:tcPr>
-            <w:tcW w:w="595" w:type="dxa"/>
+            <w:tcW w:w="588" w:type="dxa"/>
+          </w:tcPr>
+          <w:p>
+            <w:pPr>
+              <w:pStyle w:val="Code"/>
+            </w:pPr>
+            <w:r>
+              <w:t>A</w:t>
+            </w:r>
+          </w:p>
+        </w:tc>
+        <w:tc>
+          <w:tcPr>
+            <w:tcW w:w="1250" w:type="dxa"/>
+          </w:tcPr>
+          <w:p>
+            <w:pPr>
+              <w:pStyle w:val="Code"/>
+            </w:pPr>
+            <w:r>
+              <w:t>H5T_FLOAT</w:t>
+            </w:r>
+          </w:p>
+        </w:tc>
+        <w:tc>
+          <w:tcPr>
+            <w:tcW w:w="569" w:type="dxa"/>
           </w:tcPr>
           <w:p>
             <w:pPr>
@@ -3823,14 +3824,14 @@
         </w:tc>
         <w:tc>
           <w:tcPr>
-            <w:tcW w:w="1960" w:type="dxa"/>
-          </w:tcPr>
-          <w:p>
-            <w:pPr>
-              <w:pStyle w:val="Code"/>
-            </w:pPr>
-            <w:r>
-              <w:t>[N_E&lt;p&gt;]</w:t>
+            <w:tcW w:w="2227" w:type="dxa"/>
+          </w:tcPr>
+          <w:p>
+            <w:pPr>
+              <w:pStyle w:val="Code"/>
+            </w:pPr>
+            <w:r>
+              <w:t>[3]</w:t>
             </w:r>
           </w:p>
         </w:tc>
@@ -3845,52 +3846,52 @@
               <w:pStyle w:val="Code"/>
             </w:pPr>
             <w:r>
-              <w:t>/PROBE&lt;p&gt;/CENTRE_FREQUENCY</w:t>
-            </w:r>
-          </w:p>
-        </w:tc>
-        <w:tc>
-          <w:tcPr>
-            <w:tcW w:w="694" w:type="dxa"/>
-          </w:tcPr>
-          <w:p>
-            <w:pPr>
-              <w:pStyle w:val="Code"/>
-            </w:pPr>
-            <w:r>
-              <w:t>M</w:t>
-            </w:r>
-          </w:p>
-        </w:tc>
-        <w:tc>
-          <w:tcPr>
-            <w:tcW w:w="694" w:type="dxa"/>
-          </w:tcPr>
-          <w:p>
-            <w:pPr>
-              <w:pStyle w:val="Code"/>
-            </w:pPr>
-            <w:r>
-              <w:t>A</w:t>
-            </w:r>
-          </w:p>
-        </w:tc>
-        <w:tc>
-          <w:tcPr>
-            <w:tcW w:w="1279" w:type="dxa"/>
-          </w:tcPr>
-          <w:p>
-            <w:pPr>
-              <w:pStyle w:val="Code"/>
-            </w:pPr>
-            <w:r>
-              <w:t>H5T_FLOAT</w:t>
-            </w:r>
-          </w:p>
-        </w:tc>
-        <w:tc>
-          <w:tcPr>
-            <w:tcW w:w="595" w:type="dxa"/>
+              <w:t>/PROBE&lt;p&gt;/DEAD_ELEMENT</w:t>
+            </w:r>
+          </w:p>
+        </w:tc>
+        <w:tc>
+          <w:tcPr>
+            <w:tcW w:w="588" w:type="dxa"/>
+          </w:tcPr>
+          <w:p>
+            <w:pPr>
+              <w:pStyle w:val="Code"/>
+            </w:pPr>
+            <w:r>
+              <w:t>O</w:t>
+            </w:r>
+          </w:p>
+        </w:tc>
+        <w:tc>
+          <w:tcPr>
+            <w:tcW w:w="588" w:type="dxa"/>
+          </w:tcPr>
+          <w:p>
+            <w:pPr>
+              <w:pStyle w:val="Code"/>
+            </w:pPr>
+            <w:r>
+              <w:t>D</w:t>
+            </w:r>
+          </w:p>
+        </w:tc>
+        <w:tc>
+          <w:tcPr>
+            <w:tcW w:w="1250" w:type="dxa"/>
+          </w:tcPr>
+          <w:p>
+            <w:pPr>
+              <w:pStyle w:val="Code"/>
+            </w:pPr>
+            <w:r>
+              <w:t>H5T_INTEGER</w:t>
+            </w:r>
+          </w:p>
+        </w:tc>
+        <w:tc>
+          <w:tcPr>
+            <w:tcW w:w="569" w:type="dxa"/>
           </w:tcPr>
           <w:p>
             <w:pPr>
@@ -3903,14 +3904,14 @@
         </w:tc>
         <w:tc>
           <w:tcPr>
-            <w:tcW w:w="1960" w:type="dxa"/>
-          </w:tcPr>
-          <w:p>
-            <w:pPr>
-              <w:pStyle w:val="Code"/>
-            </w:pPr>
-            <w:r>
-              <w:t>[1]</w:t>
+            <w:tcW w:w="2227" w:type="dxa"/>
+          </w:tcPr>
+          <w:p>
+            <w:pPr>
+              <w:pStyle w:val="Code"/>
+            </w:pPr>
+            <w:r>
+              <w:t>[N_E&lt;p&gt;]</w:t>
             </w:r>
           </w:p>
         </w:tc>
@@ -3925,26 +3926,26 @@
               <w:pStyle w:val="Code"/>
             </w:pPr>
             <w:r>
-              <w:t>/PROBE&lt;p&gt;/BANDWIDTH</w:t>
-            </w:r>
-          </w:p>
-        </w:tc>
-        <w:tc>
-          <w:tcPr>
-            <w:tcW w:w="694" w:type="dxa"/>
-          </w:tcPr>
-          <w:p>
-            <w:pPr>
-              <w:pStyle w:val="Code"/>
-            </w:pPr>
-            <w:r>
-              <w:t>O</w:t>
-            </w:r>
-          </w:p>
-        </w:tc>
-        <w:tc>
-          <w:tcPr>
-            <w:tcW w:w="694" w:type="dxa"/>
+              <w:t>/PROBE&lt;p&gt;/CENTRE_FREQUENCY</w:t>
+            </w:r>
+          </w:p>
+        </w:tc>
+        <w:tc>
+          <w:tcPr>
+            <w:tcW w:w="588" w:type="dxa"/>
+          </w:tcPr>
+          <w:p>
+            <w:pPr>
+              <w:pStyle w:val="Code"/>
+            </w:pPr>
+            <w:r>
+              <w:t>M</w:t>
+            </w:r>
+          </w:p>
+        </w:tc>
+        <w:tc>
+          <w:tcPr>
+            <w:tcW w:w="588" w:type="dxa"/>
           </w:tcPr>
           <w:p>
             <w:pPr>
@@ -3957,7 +3958,7 @@
         </w:tc>
         <w:tc>
           <w:tcPr>
-            <w:tcW w:w="1279" w:type="dxa"/>
+            <w:tcW w:w="1250" w:type="dxa"/>
           </w:tcPr>
           <w:p>
             <w:pPr>
@@ -3970,7 +3971,7 @@
         </w:tc>
         <w:tc>
           <w:tcPr>
-            <w:tcW w:w="595" w:type="dxa"/>
+            <w:tcW w:w="569" w:type="dxa"/>
           </w:tcPr>
           <w:p>
             <w:pPr>
@@ -3983,7 +3984,7 @@
         </w:tc>
         <w:tc>
           <w:tcPr>
-            <w:tcW w:w="1960" w:type="dxa"/>
+            <w:tcW w:w="2227" w:type="dxa"/>
           </w:tcPr>
           <w:p>
             <w:pPr>
@@ -4005,13 +4006,13 @@
               <w:pStyle w:val="Code"/>
             </w:pPr>
             <w:r>
-              <w:t>/PROBE&lt;p&gt;/PROBE_MANUFACTURER</w:t>
-            </w:r>
-          </w:p>
-        </w:tc>
-        <w:tc>
-          <w:tcPr>
-            <w:tcW w:w="694" w:type="dxa"/>
+              <w:t>/PROBE&lt;p&gt;/BANDWIDTH</w:t>
+            </w:r>
+          </w:p>
+        </w:tc>
+        <w:tc>
+          <w:tcPr>
+            <w:tcW w:w="588" w:type="dxa"/>
           </w:tcPr>
           <w:p>
             <w:pPr>
@@ -4024,7 +4025,7 @@
         </w:tc>
         <w:tc>
           <w:tcPr>
-            <w:tcW w:w="694" w:type="dxa"/>
+            <w:tcW w:w="588" w:type="dxa"/>
           </w:tcPr>
           <w:p>
             <w:pPr>
@@ -4037,20 +4038,20 @@
         </w:tc>
         <w:tc>
           <w:tcPr>
-            <w:tcW w:w="1279" w:type="dxa"/>
-          </w:tcPr>
-          <w:p>
-            <w:pPr>
-              <w:pStyle w:val="Code"/>
-            </w:pPr>
-            <w:r>
-              <w:t>H5T_STRING</w:t>
-            </w:r>
-          </w:p>
-        </w:tc>
-        <w:tc>
-          <w:tcPr>
-            <w:tcW w:w="595" w:type="dxa"/>
+            <w:tcW w:w="1250" w:type="dxa"/>
+          </w:tcPr>
+          <w:p>
+            <w:pPr>
+              <w:pStyle w:val="Code"/>
+            </w:pPr>
+            <w:r>
+              <w:t>H5T_FLOAT</w:t>
+            </w:r>
+          </w:p>
+        </w:tc>
+        <w:tc>
+          <w:tcPr>
+            <w:tcW w:w="569" w:type="dxa"/>
           </w:tcPr>
           <w:p>
             <w:pPr>
@@ -4063,7 +4064,7 @@
         </w:tc>
         <w:tc>
           <w:tcPr>
-            <w:tcW w:w="1960" w:type="dxa"/>
+            <w:tcW w:w="2227" w:type="dxa"/>
           </w:tcPr>
           <w:p>
             <w:pPr>
@@ -4085,13 +4086,13 @@
               <w:pStyle w:val="Code"/>
             </w:pPr>
             <w:r>
-              <w:t>/PROBE&lt;p&gt;/PROBE_SERIAL_NUMBER</w:t>
-            </w:r>
-          </w:p>
-        </w:tc>
-        <w:tc>
-          <w:tcPr>
-            <w:tcW w:w="694" w:type="dxa"/>
+              <w:t>/PROBE&lt;p&gt;/PROBE_MANUFACTURER</w:t>
+            </w:r>
+          </w:p>
+        </w:tc>
+        <w:tc>
+          <w:tcPr>
+            <w:tcW w:w="588" w:type="dxa"/>
           </w:tcPr>
           <w:p>
             <w:pPr>
@@ -4104,7 +4105,7 @@
         </w:tc>
         <w:tc>
           <w:tcPr>
-            <w:tcW w:w="694" w:type="dxa"/>
+            <w:tcW w:w="588" w:type="dxa"/>
           </w:tcPr>
           <w:p>
             <w:pPr>
@@ -4117,7 +4118,7 @@
         </w:tc>
         <w:tc>
           <w:tcPr>
-            <w:tcW w:w="1279" w:type="dxa"/>
+            <w:tcW w:w="1250" w:type="dxa"/>
           </w:tcPr>
           <w:p>
             <w:pPr>
@@ -4130,7 +4131,7 @@
         </w:tc>
         <w:tc>
           <w:tcPr>
-            <w:tcW w:w="595" w:type="dxa"/>
+            <w:tcW w:w="569" w:type="dxa"/>
           </w:tcPr>
           <w:p>
             <w:pPr>
@@ -4143,7 +4144,7 @@
         </w:tc>
         <w:tc>
           <w:tcPr>
-            <w:tcW w:w="1960" w:type="dxa"/>
+            <w:tcW w:w="2227" w:type="dxa"/>
           </w:tcPr>
           <w:p>
             <w:pPr>
@@ -4165,13 +4166,13 @@
               <w:pStyle w:val="Code"/>
             </w:pPr>
             <w:r>
-              <w:t>/PROBE&lt;p&gt;/PROBE_TAG</w:t>
-            </w:r>
-          </w:p>
-        </w:tc>
-        <w:tc>
-          <w:tcPr>
-            <w:tcW w:w="694" w:type="dxa"/>
+              <w:t>/PROBE&lt;p&gt;/PROBE_SERIAL_NUMBER</w:t>
+            </w:r>
+          </w:p>
+        </w:tc>
+        <w:tc>
+          <w:tcPr>
+            <w:tcW w:w="588" w:type="dxa"/>
           </w:tcPr>
           <w:p>
             <w:pPr>
@@ -4184,7 +4185,7 @@
         </w:tc>
         <w:tc>
           <w:tcPr>
-            <w:tcW w:w="694" w:type="dxa"/>
+            <w:tcW w:w="588" w:type="dxa"/>
           </w:tcPr>
           <w:p>
             <w:pPr>
@@ -4197,7 +4198,7 @@
         </w:tc>
         <w:tc>
           <w:tcPr>
-            <w:tcW w:w="1279" w:type="dxa"/>
+            <w:tcW w:w="1250" w:type="dxa"/>
           </w:tcPr>
           <w:p>
             <w:pPr>
@@ -4210,7 +4211,7 @@
         </w:tc>
         <w:tc>
           <w:tcPr>
-            <w:tcW w:w="595" w:type="dxa"/>
+            <w:tcW w:w="569" w:type="dxa"/>
           </w:tcPr>
           <w:p>
             <w:pPr>
@@ -4223,7 +4224,7 @@
         </w:tc>
         <w:tc>
           <w:tcPr>
-            <w:tcW w:w="1960" w:type="dxa"/>
+            <w:tcW w:w="2227" w:type="dxa"/>
           </w:tcPr>
           <w:p>
             <w:pPr>
@@ -4245,13 +4246,13 @@
               <w:pStyle w:val="Code"/>
             </w:pPr>
             <w:r>
-              <w:t>/PROBE&lt;p&gt;/WEDGE_MANUFACTURER</w:t>
-            </w:r>
-          </w:p>
-        </w:tc>
-        <w:tc>
-          <w:tcPr>
-            <w:tcW w:w="694" w:type="dxa"/>
+              <w:t>/PROBE&lt;p&gt;/PROBE_TAG</w:t>
+            </w:r>
+          </w:p>
+        </w:tc>
+        <w:tc>
+          <w:tcPr>
+            <w:tcW w:w="588" w:type="dxa"/>
           </w:tcPr>
           <w:p>
             <w:pPr>
@@ -4264,7 +4265,7 @@
         </w:tc>
         <w:tc>
           <w:tcPr>
-            <w:tcW w:w="694" w:type="dxa"/>
+            <w:tcW w:w="588" w:type="dxa"/>
           </w:tcPr>
           <w:p>
             <w:pPr>
@@ -4277,7 +4278,7 @@
         </w:tc>
         <w:tc>
           <w:tcPr>
-            <w:tcW w:w="1279" w:type="dxa"/>
+            <w:tcW w:w="1250" w:type="dxa"/>
           </w:tcPr>
           <w:p>
             <w:pPr>
@@ -4290,7 +4291,7 @@
         </w:tc>
         <w:tc>
           <w:tcPr>
-            <w:tcW w:w="595" w:type="dxa"/>
+            <w:tcW w:w="569" w:type="dxa"/>
           </w:tcPr>
           <w:p>
             <w:pPr>
@@ -4303,7 +4304,7 @@
         </w:tc>
         <w:tc>
           <w:tcPr>
-            <w:tcW w:w="1960" w:type="dxa"/>
+            <w:tcW w:w="2227" w:type="dxa"/>
           </w:tcPr>
           <w:p>
             <w:pPr>
@@ -4325,13 +4326,13 @@
               <w:pStyle w:val="Code"/>
             </w:pPr>
             <w:r>
-              <w:t>/PROBE&lt;p&gt;/WEDGE_SERIAL_NUMBER</w:t>
-            </w:r>
-          </w:p>
-        </w:tc>
-        <w:tc>
-          <w:tcPr>
-            <w:tcW w:w="694" w:type="dxa"/>
+              <w:t>/PROBE&lt;p&gt;/WEDGE_MANUFACTURER</w:t>
+            </w:r>
+          </w:p>
+        </w:tc>
+        <w:tc>
+          <w:tcPr>
+            <w:tcW w:w="588" w:type="dxa"/>
           </w:tcPr>
           <w:p>
             <w:pPr>
@@ -4344,7 +4345,7 @@
         </w:tc>
         <w:tc>
           <w:tcPr>
-            <w:tcW w:w="694" w:type="dxa"/>
+            <w:tcW w:w="588" w:type="dxa"/>
           </w:tcPr>
           <w:p>
             <w:pPr>
@@ -4357,7 +4358,7 @@
         </w:tc>
         <w:tc>
           <w:tcPr>
-            <w:tcW w:w="1279" w:type="dxa"/>
+            <w:tcW w:w="1250" w:type="dxa"/>
           </w:tcPr>
           <w:p>
             <w:pPr>
@@ -4370,7 +4371,7 @@
         </w:tc>
         <w:tc>
           <w:tcPr>
-            <w:tcW w:w="595" w:type="dxa"/>
+            <w:tcW w:w="569" w:type="dxa"/>
           </w:tcPr>
           <w:p>
             <w:pPr>
@@ -4383,7 +4384,7 @@
         </w:tc>
         <w:tc>
           <w:tcPr>
-            <w:tcW w:w="1960" w:type="dxa"/>
+            <w:tcW w:w="2227" w:type="dxa"/>
           </w:tcPr>
           <w:p>
             <w:pPr>
@@ -4405,13 +4406,13 @@
               <w:pStyle w:val="Code"/>
             </w:pPr>
             <w:r>
-              <w:t>/PROBE&lt;p&gt;/WEDGE_TAG</w:t>
-            </w:r>
-          </w:p>
-        </w:tc>
-        <w:tc>
-          <w:tcPr>
-            <w:tcW w:w="694" w:type="dxa"/>
+              <w:t>/PROBE&lt;p&gt;/WEDGE_SERIAL_NUMBER</w:t>
+            </w:r>
+          </w:p>
+        </w:tc>
+        <w:tc>
+          <w:tcPr>
+            <w:tcW w:w="588" w:type="dxa"/>
           </w:tcPr>
           <w:p>
             <w:pPr>
@@ -4424,7 +4425,7 @@
         </w:tc>
         <w:tc>
           <w:tcPr>
-            <w:tcW w:w="694" w:type="dxa"/>
+            <w:tcW w:w="588" w:type="dxa"/>
           </w:tcPr>
           <w:p>
             <w:pPr>
@@ -4437,7 +4438,7 @@
         </w:tc>
         <w:tc>
           <w:tcPr>
-            <w:tcW w:w="1279" w:type="dxa"/>
+            <w:tcW w:w="1250" w:type="dxa"/>
           </w:tcPr>
           <w:p>
             <w:pPr>
@@ -4450,7 +4451,7 @@
         </w:tc>
         <w:tc>
           <w:tcPr>
-            <w:tcW w:w="595" w:type="dxa"/>
+            <w:tcW w:w="569" w:type="dxa"/>
           </w:tcPr>
           <w:p>
             <w:pPr>
@@ -4463,7 +4464,7 @@
         </w:tc>
         <w:tc>
           <w:tcPr>
-            <w:tcW w:w="1960" w:type="dxa"/>
+            <w:tcW w:w="2227" w:type="dxa"/>
           </w:tcPr>
           <w:p>
             <w:pPr>
@@ -4485,80 +4486,72 @@
               <w:pStyle w:val="Code"/>
             </w:pPr>
             <w:r>
-              <w:t>/MFMC&lt;m&gt;/MFMC_DATA</w:t>
-            </w:r>
-          </w:p>
-        </w:tc>
-        <w:tc>
-          <w:tcPr>
-            <w:tcW w:w="694" w:type="dxa"/>
-          </w:tcPr>
-          <w:p>
-            <w:pPr>
-              <w:pStyle w:val="Code"/>
-            </w:pPr>
-            <w:r>
-              <w:t>M</w:t>
-            </w:r>
-          </w:p>
-        </w:tc>
-        <w:tc>
-          <w:tcPr>
-            <w:tcW w:w="694" w:type="dxa"/>
-          </w:tcPr>
-          <w:p>
-            <w:pPr>
-              <w:pStyle w:val="Code"/>
-            </w:pPr>
-            <w:r>
-              <w:t>D</w:t>
-            </w:r>
-          </w:p>
-        </w:tc>
-        <w:tc>
-          <w:tcPr>
-            <w:tcW w:w="1279" w:type="dxa"/>
-          </w:tcPr>
-          <w:p>
-            <w:pPr>
-              <w:pStyle w:val="Code"/>
-            </w:pPr>
-            <w:r>
-              <w:t>H5T_FLOAT / H5T_INTEGER</w:t>
-            </w:r>
-          </w:p>
-        </w:tc>
-        <w:tc>
-          <w:tcPr>
-            <w:tcW w:w="595" w:type="dxa"/>
-          </w:tcPr>
-          <w:p>
-            <w:pPr>
-              <w:pStyle w:val="Code"/>
-            </w:pPr>
-            <w:r>
-              <w:t>3</w:t>
-            </w:r>
-          </w:p>
-        </w:tc>
-        <w:tc>
-          <w:tcPr>
-            <w:tcW w:w="1960" w:type="dxa"/>
-          </w:tcPr>
-          <w:p>
-            <w:pPr>
-              <w:pStyle w:val="Code"/>
-            </w:pPr>
-            <w:r>
-              <w:t>[N_T&lt;m</w:t>
-            </w:r>
-            <w:proofErr w:type="gramStart"/>
-            <w:r>
-              <w:t>&gt;,N</w:t>
-            </w:r>
-            <w:proofErr w:type="gramEnd"/>
-            <w:r>
-              <w:t>_A&lt;m&gt;,N_F&lt;m&gt;]</w:t>
+              <w:t>/PROBE&lt;p&gt;/WEDGE_TAG</w:t>
+            </w:r>
+          </w:p>
+        </w:tc>
+        <w:tc>
+          <w:tcPr>
+            <w:tcW w:w="588" w:type="dxa"/>
+          </w:tcPr>
+          <w:p>
+            <w:pPr>
+              <w:pStyle w:val="Code"/>
+            </w:pPr>
+            <w:r>
+              <w:t>O</w:t>
+            </w:r>
+          </w:p>
+        </w:tc>
+        <w:tc>
+          <w:tcPr>
+            <w:tcW w:w="588" w:type="dxa"/>
+          </w:tcPr>
+          <w:p>
+            <w:pPr>
+              <w:pStyle w:val="Code"/>
+            </w:pPr>
+            <w:r>
+              <w:t>A</w:t>
+            </w:r>
+          </w:p>
+        </w:tc>
+        <w:tc>
+          <w:tcPr>
+            <w:tcW w:w="1250" w:type="dxa"/>
+          </w:tcPr>
+          <w:p>
+            <w:pPr>
+              <w:pStyle w:val="Code"/>
+            </w:pPr>
+            <w:r>
+              <w:t>H5T_STRING</w:t>
+            </w:r>
+          </w:p>
+        </w:tc>
+        <w:tc>
+          <w:tcPr>
+            <w:tcW w:w="569" w:type="dxa"/>
+          </w:tcPr>
+          <w:p>
+            <w:pPr>
+              <w:pStyle w:val="Code"/>
+            </w:pPr>
+            <w:r>
+              <w:t>1</w:t>
+            </w:r>
+          </w:p>
+        </w:tc>
+        <w:tc>
+          <w:tcPr>
+            <w:tcW w:w="2227" w:type="dxa"/>
+          </w:tcPr>
+          <w:p>
+            <w:pPr>
+              <w:pStyle w:val="Code"/>
+            </w:pPr>
+            <w:r>
+              <w:t>[1]</w:t>
             </w:r>
           </w:p>
         </w:tc>
@@ -4573,26 +4566,26 @@
               <w:pStyle w:val="Code"/>
             </w:pPr>
             <w:r>
-              <w:t>/MFMC&lt;m&gt;/MFMC_DATA_IM</w:t>
-            </w:r>
-          </w:p>
-        </w:tc>
-        <w:tc>
-          <w:tcPr>
-            <w:tcW w:w="694" w:type="dxa"/>
-          </w:tcPr>
-          <w:p>
-            <w:pPr>
-              <w:pStyle w:val="Code"/>
-            </w:pPr>
-            <w:r>
-              <w:t>O</w:t>
-            </w:r>
-          </w:p>
-        </w:tc>
-        <w:tc>
-          <w:tcPr>
-            <w:tcW w:w="694" w:type="dxa"/>
+              <w:t>/MFMC&lt;m&gt;/MFMC_DATA</w:t>
+            </w:r>
+          </w:p>
+        </w:tc>
+        <w:tc>
+          <w:tcPr>
+            <w:tcW w:w="588" w:type="dxa"/>
+          </w:tcPr>
+          <w:p>
+            <w:pPr>
+              <w:pStyle w:val="Code"/>
+            </w:pPr>
+            <w:r>
+              <w:t>M</w:t>
+            </w:r>
+          </w:p>
+        </w:tc>
+        <w:tc>
+          <w:tcPr>
+            <w:tcW w:w="588" w:type="dxa"/>
           </w:tcPr>
           <w:p>
             <w:pPr>
@@ -4605,7 +4598,7 @@
         </w:tc>
         <w:tc>
           <w:tcPr>
-            <w:tcW w:w="1279" w:type="dxa"/>
+            <w:tcW w:w="1250" w:type="dxa"/>
           </w:tcPr>
           <w:p>
             <w:pPr>
@@ -4618,7 +4611,7 @@
         </w:tc>
         <w:tc>
           <w:tcPr>
-            <w:tcW w:w="595" w:type="dxa"/>
+            <w:tcW w:w="569" w:type="dxa"/>
           </w:tcPr>
           <w:p>
             <w:pPr>
@@ -4631,7 +4624,7 @@
         </w:tc>
         <w:tc>
           <w:tcPr>
-            <w:tcW w:w="1960" w:type="dxa"/>
+            <w:tcW w:w="2227" w:type="dxa"/>
           </w:tcPr>
           <w:p>
             <w:pPr>
@@ -4661,29 +4654,26 @@
               <w:pStyle w:val="Code"/>
             </w:pPr>
             <w:r>
-              <w:t>/MFMC&lt;m&gt;/</w:t>
-            </w:r>
-            <w:r>
-              <w:t>PROBE_PLACEMENT_INDEX</w:t>
-            </w:r>
-          </w:p>
-        </w:tc>
-        <w:tc>
-          <w:tcPr>
-            <w:tcW w:w="694" w:type="dxa"/>
-          </w:tcPr>
-          <w:p>
-            <w:pPr>
-              <w:pStyle w:val="Code"/>
-            </w:pPr>
-            <w:r>
-              <w:t>M</w:t>
-            </w:r>
-          </w:p>
-        </w:tc>
-        <w:tc>
-          <w:tcPr>
-            <w:tcW w:w="694" w:type="dxa"/>
+              <w:t>/MFMC&lt;m&gt;/MFMC_DATA_IM</w:t>
+            </w:r>
+          </w:p>
+        </w:tc>
+        <w:tc>
+          <w:tcPr>
+            <w:tcW w:w="588" w:type="dxa"/>
+          </w:tcPr>
+          <w:p>
+            <w:pPr>
+              <w:pStyle w:val="Code"/>
+            </w:pPr>
+            <w:r>
+              <w:t>O</w:t>
+            </w:r>
+          </w:p>
+        </w:tc>
+        <w:tc>
+          <w:tcPr>
+            <w:tcW w:w="588" w:type="dxa"/>
           </w:tcPr>
           <w:p>
             <w:pPr>
@@ -4696,40 +4686,40 @@
         </w:tc>
         <w:tc>
           <w:tcPr>
-            <w:tcW w:w="1279" w:type="dxa"/>
-          </w:tcPr>
-          <w:p>
-            <w:pPr>
-              <w:pStyle w:val="Code"/>
-            </w:pPr>
-            <w:r>
-              <w:t>H5T_INTEGER</w:t>
-            </w:r>
-          </w:p>
-        </w:tc>
-        <w:tc>
-          <w:tcPr>
-            <w:tcW w:w="595" w:type="dxa"/>
-          </w:tcPr>
-          <w:p>
-            <w:pPr>
-              <w:pStyle w:val="Code"/>
-            </w:pPr>
-            <w:r>
-              <w:t>2</w:t>
-            </w:r>
-          </w:p>
-        </w:tc>
-        <w:tc>
-          <w:tcPr>
-            <w:tcW w:w="1960" w:type="dxa"/>
-          </w:tcPr>
-          <w:p>
-            <w:pPr>
-              <w:pStyle w:val="Code"/>
-            </w:pPr>
-            <w:r>
-              <w:t>[N_A&lt;m</w:t>
+            <w:tcW w:w="1250" w:type="dxa"/>
+          </w:tcPr>
+          <w:p>
+            <w:pPr>
+              <w:pStyle w:val="Code"/>
+            </w:pPr>
+            <w:r>
+              <w:t>H5T_FLOAT / H5T_INTEGER</w:t>
+            </w:r>
+          </w:p>
+        </w:tc>
+        <w:tc>
+          <w:tcPr>
+            <w:tcW w:w="569" w:type="dxa"/>
+          </w:tcPr>
+          <w:p>
+            <w:pPr>
+              <w:pStyle w:val="Code"/>
+            </w:pPr>
+            <w:r>
+              <w:t>3</w:t>
+            </w:r>
+          </w:p>
+        </w:tc>
+        <w:tc>
+          <w:tcPr>
+            <w:tcW w:w="2227" w:type="dxa"/>
+          </w:tcPr>
+          <w:p>
+            <w:pPr>
+              <w:pStyle w:val="Code"/>
+            </w:pPr>
+            <w:r>
+              <w:t>[N_T&lt;m</w:t>
             </w:r>
             <w:proofErr w:type="gramStart"/>
             <w:r>
@@ -4737,7 +4727,7 @@
             </w:r>
             <w:proofErr w:type="gramEnd"/>
             <w:r>
-              <w:t>_F&lt;m&gt;]</w:t>
+              <w:t>_A&lt;m&gt;,N_F&lt;m&gt;]</w:t>
             </w:r>
           </w:p>
         </w:tc>
@@ -4752,13 +4742,16 @@
               <w:pStyle w:val="Code"/>
             </w:pPr>
             <w:r>
-              <w:t>/MFMC&lt;m&gt;/PROBE_POSITION</w:t>
-            </w:r>
-          </w:p>
-        </w:tc>
-        <w:tc>
-          <w:tcPr>
-            <w:tcW w:w="694" w:type="dxa"/>
+              <w:t>/MFMC&lt;m&gt;/</w:t>
+            </w:r>
+            <w:r>
+              <w:t>PROBE_PLACEMENT_INDEX</w:t>
+            </w:r>
+          </w:p>
+        </w:tc>
+        <w:tc>
+          <w:tcPr>
+            <w:tcW w:w="588" w:type="dxa"/>
           </w:tcPr>
           <w:p>
             <w:pPr>
@@ -4771,7 +4764,7 @@
         </w:tc>
         <w:tc>
           <w:tcPr>
-            <w:tcW w:w="694" w:type="dxa"/>
+            <w:tcW w:w="588" w:type="dxa"/>
           </w:tcPr>
           <w:p>
             <w:pPr>
@@ -4784,54 +4777,48 @@
         </w:tc>
         <w:tc>
           <w:tcPr>
-            <w:tcW w:w="1279" w:type="dxa"/>
-          </w:tcPr>
-          <w:p>
-            <w:pPr>
-              <w:pStyle w:val="Code"/>
-            </w:pPr>
-            <w:r>
-              <w:t>H5T_FLOAT</w:t>
-            </w:r>
-          </w:p>
-        </w:tc>
-        <w:tc>
-          <w:tcPr>
-            <w:tcW w:w="595" w:type="dxa"/>
-          </w:tcPr>
-          <w:p>
-            <w:pPr>
-              <w:pStyle w:val="Code"/>
-            </w:pPr>
-            <w:r>
-              <w:t>3</w:t>
-            </w:r>
-          </w:p>
-        </w:tc>
-        <w:tc>
-          <w:tcPr>
-            <w:tcW w:w="1960" w:type="dxa"/>
-          </w:tcPr>
-          <w:p>
-            <w:pPr>
-              <w:pStyle w:val="Code"/>
-            </w:pPr>
-            <w:r>
-              <w:t>[</w:t>
+            <w:tcW w:w="1250" w:type="dxa"/>
+          </w:tcPr>
+          <w:p>
+            <w:pPr>
+              <w:pStyle w:val="Code"/>
+            </w:pPr>
+            <w:r>
+              <w:t>H5T_INTEGER</w:t>
+            </w:r>
+          </w:p>
+        </w:tc>
+        <w:tc>
+          <w:tcPr>
+            <w:tcW w:w="569" w:type="dxa"/>
+          </w:tcPr>
+          <w:p>
+            <w:pPr>
+              <w:pStyle w:val="Code"/>
+            </w:pPr>
+            <w:r>
+              <w:t>2</w:t>
+            </w:r>
+          </w:p>
+        </w:tc>
+        <w:tc>
+          <w:tcPr>
+            <w:tcW w:w="2227" w:type="dxa"/>
+          </w:tcPr>
+          <w:p>
+            <w:pPr>
+              <w:pStyle w:val="Code"/>
+            </w:pPr>
+            <w:r>
+              <w:t>[N_A&lt;m</w:t>
             </w:r>
             <w:proofErr w:type="gramStart"/>
             <w:r>
-              <w:t>3,N</w:t>
+              <w:t>&gt;,N</w:t>
             </w:r>
             <w:proofErr w:type="gramEnd"/>
             <w:r>
-              <w:t>_</w:t>
-            </w:r>
-            <w:r>
-              <w:t>Q</w:t>
-            </w:r>
-            <w:r>
-              <w:t>&lt;m&gt;,N_B&lt;m&gt;]</w:t>
+              <w:t>_F&lt;m&gt;]</w:t>
             </w:r>
           </w:p>
         </w:tc>
@@ -4846,13 +4833,13 @@
               <w:pStyle w:val="Code"/>
             </w:pPr>
             <w:r>
-              <w:t>/MFMC&lt;m&gt;/PROBE_X_DIRECTION</w:t>
-            </w:r>
-          </w:p>
-        </w:tc>
-        <w:tc>
-          <w:tcPr>
-            <w:tcW w:w="694" w:type="dxa"/>
+              <w:t>/MFMC&lt;m&gt;/PROBE_POSITION</w:t>
+            </w:r>
+          </w:p>
+        </w:tc>
+        <w:tc>
+          <w:tcPr>
+            <w:tcW w:w="588" w:type="dxa"/>
           </w:tcPr>
           <w:p>
             <w:pPr>
@@ -4865,7 +4852,7 @@
         </w:tc>
         <w:tc>
           <w:tcPr>
-            <w:tcW w:w="694" w:type="dxa"/>
+            <w:tcW w:w="588" w:type="dxa"/>
           </w:tcPr>
           <w:p>
             <w:pPr>
@@ -4878,7 +4865,7 @@
         </w:tc>
         <w:tc>
           <w:tcPr>
-            <w:tcW w:w="1279" w:type="dxa"/>
+            <w:tcW w:w="1250" w:type="dxa"/>
           </w:tcPr>
           <w:p>
             <w:pPr>
@@ -4891,7 +4878,7 @@
         </w:tc>
         <w:tc>
           <w:tcPr>
-            <w:tcW w:w="595" w:type="dxa"/>
+            <w:tcW w:w="569" w:type="dxa"/>
           </w:tcPr>
           <w:p>
             <w:pPr>
@@ -4904,7 +4891,7 @@
         </w:tc>
         <w:tc>
           <w:tcPr>
-            <w:tcW w:w="1960" w:type="dxa"/>
+            <w:tcW w:w="2227" w:type="dxa"/>
           </w:tcPr>
           <w:p>
             <w:pPr>
@@ -4940,13 +4927,13 @@
               <w:pStyle w:val="Code"/>
             </w:pPr>
             <w:r>
-              <w:t>/MFMC&lt;m&gt;/PROBE_Y_DIRECTION</w:t>
-            </w:r>
-          </w:p>
-        </w:tc>
-        <w:tc>
-          <w:tcPr>
-            <w:tcW w:w="694" w:type="dxa"/>
+              <w:t>/MFMC&lt;m&gt;/PROBE_X_DIRECTION</w:t>
+            </w:r>
+          </w:p>
+        </w:tc>
+        <w:tc>
+          <w:tcPr>
+            <w:tcW w:w="588" w:type="dxa"/>
           </w:tcPr>
           <w:p>
             <w:pPr>
@@ -4959,7 +4946,7 @@
         </w:tc>
         <w:tc>
           <w:tcPr>
-            <w:tcW w:w="694" w:type="dxa"/>
+            <w:tcW w:w="588" w:type="dxa"/>
           </w:tcPr>
           <w:p>
             <w:pPr>
@@ -4972,7 +4959,7 @@
         </w:tc>
         <w:tc>
           <w:tcPr>
-            <w:tcW w:w="1279" w:type="dxa"/>
+            <w:tcW w:w="1250" w:type="dxa"/>
           </w:tcPr>
           <w:p>
             <w:pPr>
@@ -4985,7 +4972,7 @@
         </w:tc>
         <w:tc>
           <w:tcPr>
-            <w:tcW w:w="595" w:type="dxa"/>
+            <w:tcW w:w="569" w:type="dxa"/>
           </w:tcPr>
           <w:p>
             <w:pPr>
@@ -4998,7 +4985,7 @@
         </w:tc>
         <w:tc>
           <w:tcPr>
-            <w:tcW w:w="1960" w:type="dxa"/>
+            <w:tcW w:w="2227" w:type="dxa"/>
           </w:tcPr>
           <w:p>
             <w:pPr>
@@ -5034,13 +5021,13 @@
               <w:pStyle w:val="Code"/>
             </w:pPr>
             <w:r>
-              <w:t>/MFMC&lt;m&gt;/COMMON/TRANSMIT_LAW_INDEX</w:t>
-            </w:r>
-          </w:p>
-        </w:tc>
-        <w:tc>
-          <w:tcPr>
-            <w:tcW w:w="694" w:type="dxa"/>
+              <w:t>/MFMC&lt;m&gt;/PROBE_Y_DIRECTION</w:t>
+            </w:r>
+          </w:p>
+        </w:tc>
+        <w:tc>
+          <w:tcPr>
+            <w:tcW w:w="588" w:type="dxa"/>
           </w:tcPr>
           <w:p>
             <w:pPr>
@@ -5053,7 +5040,7 @@
         </w:tc>
         <w:tc>
           <w:tcPr>
-            <w:tcW w:w="694" w:type="dxa"/>
+            <w:tcW w:w="588" w:type="dxa"/>
           </w:tcPr>
           <w:p>
             <w:pPr>
@@ -5066,40 +5053,54 @@
         </w:tc>
         <w:tc>
           <w:tcPr>
-            <w:tcW w:w="1279" w:type="dxa"/>
-          </w:tcPr>
-          <w:p>
-            <w:pPr>
-              <w:pStyle w:val="Code"/>
-            </w:pPr>
-            <w:r>
-              <w:t>H5T_INTEGER</w:t>
-            </w:r>
-          </w:p>
-        </w:tc>
-        <w:tc>
-          <w:tcPr>
-            <w:tcW w:w="595" w:type="dxa"/>
-          </w:tcPr>
-          <w:p>
-            <w:pPr>
-              <w:pStyle w:val="Code"/>
-            </w:pPr>
-            <w:r>
-              <w:t>1</w:t>
-            </w:r>
-          </w:p>
-        </w:tc>
-        <w:tc>
-          <w:tcPr>
-            <w:tcW w:w="1960" w:type="dxa"/>
-          </w:tcPr>
-          <w:p>
-            <w:pPr>
-              <w:pStyle w:val="Code"/>
-            </w:pPr>
-            <w:r>
-              <w:t>[N_A&lt;m&gt;]</w:t>
+            <w:tcW w:w="1250" w:type="dxa"/>
+          </w:tcPr>
+          <w:p>
+            <w:pPr>
+              <w:pStyle w:val="Code"/>
+            </w:pPr>
+            <w:r>
+              <w:t>H5T_FLOAT</w:t>
+            </w:r>
+          </w:p>
+        </w:tc>
+        <w:tc>
+          <w:tcPr>
+            <w:tcW w:w="569" w:type="dxa"/>
+          </w:tcPr>
+          <w:p>
+            <w:pPr>
+              <w:pStyle w:val="Code"/>
+            </w:pPr>
+            <w:r>
+              <w:t>3</w:t>
+            </w:r>
+          </w:p>
+        </w:tc>
+        <w:tc>
+          <w:tcPr>
+            <w:tcW w:w="2227" w:type="dxa"/>
+          </w:tcPr>
+          <w:p>
+            <w:pPr>
+              <w:pStyle w:val="Code"/>
+            </w:pPr>
+            <w:r>
+              <w:t>[</w:t>
+            </w:r>
+            <w:proofErr w:type="gramStart"/>
+            <w:r>
+              <w:t>3,N</w:t>
+            </w:r>
+            <w:proofErr w:type="gramEnd"/>
+            <w:r>
+              <w:t>_</w:t>
+            </w:r>
+            <w:r>
+              <w:t>Q</w:t>
+            </w:r>
+            <w:r>
+              <w:t>&lt;m&gt;,N_B&lt;m&gt;]</w:t>
             </w:r>
           </w:p>
         </w:tc>
@@ -5114,13 +5115,13 @@
               <w:pStyle w:val="Code"/>
             </w:pPr>
             <w:r>
-              <w:t>/MFMC&lt;m&gt;/COMMON/RECEIVE_LAW_INDEX</w:t>
-            </w:r>
-          </w:p>
-        </w:tc>
-        <w:tc>
-          <w:tcPr>
-            <w:tcW w:w="694" w:type="dxa"/>
+              <w:t>/MFMC&lt;m&gt;/COMMON/TRANSMIT_LAW_INDEX</w:t>
+            </w:r>
+          </w:p>
+        </w:tc>
+        <w:tc>
+          <w:tcPr>
+            <w:tcW w:w="588" w:type="dxa"/>
           </w:tcPr>
           <w:p>
             <w:pPr>
@@ -5133,7 +5134,7 @@
         </w:tc>
         <w:tc>
           <w:tcPr>
-            <w:tcW w:w="694" w:type="dxa"/>
+            <w:tcW w:w="588" w:type="dxa"/>
           </w:tcPr>
           <w:p>
             <w:pPr>
@@ -5146,7 +5147,7 @@
         </w:tc>
         <w:tc>
           <w:tcPr>
-            <w:tcW w:w="1279" w:type="dxa"/>
+            <w:tcW w:w="1250" w:type="dxa"/>
           </w:tcPr>
           <w:p>
             <w:pPr>
@@ -5159,7 +5160,7 @@
         </w:tc>
         <w:tc>
           <w:tcPr>
-            <w:tcW w:w="595" w:type="dxa"/>
+            <w:tcW w:w="569" w:type="dxa"/>
           </w:tcPr>
           <w:p>
             <w:pPr>
@@ -5172,7 +5173,7 @@
         </w:tc>
         <w:tc>
           <w:tcPr>
-            <w:tcW w:w="1960" w:type="dxa"/>
+            <w:tcW w:w="2227" w:type="dxa"/>
           </w:tcPr>
           <w:p>
             <w:pPr>
@@ -5194,13 +5195,13 @@
               <w:pStyle w:val="Code"/>
             </w:pPr>
             <w:r>
-              <w:t>/MFMC&lt;m&gt;/COMMON/PROBE_INDEX</w:t>
-            </w:r>
-          </w:p>
-        </w:tc>
-        <w:tc>
-          <w:tcPr>
-            <w:tcW w:w="694" w:type="dxa"/>
+              <w:t>/MFMC&lt;m&gt;/COMMON/RECEIVE_LAW_INDEX</w:t>
+            </w:r>
+          </w:p>
+        </w:tc>
+        <w:tc>
+          <w:tcPr>
+            <w:tcW w:w="588" w:type="dxa"/>
           </w:tcPr>
           <w:p>
             <w:pPr>
@@ -5213,7 +5214,7 @@
         </w:tc>
         <w:tc>
           <w:tcPr>
-            <w:tcW w:w="694" w:type="dxa"/>
+            <w:tcW w:w="588" w:type="dxa"/>
           </w:tcPr>
           <w:p>
             <w:pPr>
@@ -5226,7 +5227,7 @@
         </w:tc>
         <w:tc>
           <w:tcPr>
-            <w:tcW w:w="1279" w:type="dxa"/>
+            <w:tcW w:w="1250" w:type="dxa"/>
           </w:tcPr>
           <w:p>
             <w:pPr>
@@ -5239,7 +5240,7 @@
         </w:tc>
         <w:tc>
           <w:tcPr>
-            <w:tcW w:w="595" w:type="dxa"/>
+            <w:tcW w:w="569" w:type="dxa"/>
           </w:tcPr>
           <w:p>
             <w:pPr>
@@ -5252,14 +5253,14 @@
         </w:tc>
         <w:tc>
           <w:tcPr>
-            <w:tcW w:w="1960" w:type="dxa"/>
-          </w:tcPr>
-          <w:p>
-            <w:pPr>
-              <w:pStyle w:val="Code"/>
-            </w:pPr>
-            <w:r>
-              <w:t>[N_P&lt;m&gt;]</w:t>
+            <w:tcW w:w="2227" w:type="dxa"/>
+          </w:tcPr>
+          <w:p>
+            <w:pPr>
+              <w:pStyle w:val="Code"/>
+            </w:pPr>
+            <w:r>
+              <w:t>[N_A&lt;m&gt;]</w:t>
             </w:r>
           </w:p>
         </w:tc>
@@ -5274,13 +5275,13 @@
               <w:pStyle w:val="Code"/>
             </w:pPr>
             <w:r>
-              <w:t>/MFMC&lt;m&gt;/COMMON/TIME_STEP</w:t>
-            </w:r>
-          </w:p>
-        </w:tc>
-        <w:tc>
-          <w:tcPr>
-            <w:tcW w:w="694" w:type="dxa"/>
+              <w:t>/MFMC&lt;m&gt;/COMMON/PROBE_INDEX</w:t>
+            </w:r>
+          </w:p>
+        </w:tc>
+        <w:tc>
+          <w:tcPr>
+            <w:tcW w:w="588" w:type="dxa"/>
           </w:tcPr>
           <w:p>
             <w:pPr>
@@ -5293,33 +5294,33 @@
         </w:tc>
         <w:tc>
           <w:tcPr>
-            <w:tcW w:w="694" w:type="dxa"/>
-          </w:tcPr>
-          <w:p>
-            <w:pPr>
-              <w:pStyle w:val="Code"/>
-            </w:pPr>
-            <w:r>
-              <w:t>A</w:t>
-            </w:r>
-          </w:p>
-        </w:tc>
-        <w:tc>
-          <w:tcPr>
-            <w:tcW w:w="1279" w:type="dxa"/>
-          </w:tcPr>
-          <w:p>
-            <w:pPr>
-              <w:pStyle w:val="Code"/>
-            </w:pPr>
-            <w:r>
-              <w:t>H5T_FLOAT</w:t>
-            </w:r>
-          </w:p>
-        </w:tc>
-        <w:tc>
-          <w:tcPr>
-            <w:tcW w:w="595" w:type="dxa"/>
+            <w:tcW w:w="588" w:type="dxa"/>
+          </w:tcPr>
+          <w:p>
+            <w:pPr>
+              <w:pStyle w:val="Code"/>
+            </w:pPr>
+            <w:r>
+              <w:t>D</w:t>
+            </w:r>
+          </w:p>
+        </w:tc>
+        <w:tc>
+          <w:tcPr>
+            <w:tcW w:w="1250" w:type="dxa"/>
+          </w:tcPr>
+          <w:p>
+            <w:pPr>
+              <w:pStyle w:val="Code"/>
+            </w:pPr>
+            <w:r>
+              <w:t>H5T_INTEGER</w:t>
+            </w:r>
+          </w:p>
+        </w:tc>
+        <w:tc>
+          <w:tcPr>
+            <w:tcW w:w="569" w:type="dxa"/>
           </w:tcPr>
           <w:p>
             <w:pPr>
@@ -5332,14 +5333,14 @@
         </w:tc>
         <w:tc>
           <w:tcPr>
-            <w:tcW w:w="1960" w:type="dxa"/>
-          </w:tcPr>
-          <w:p>
-            <w:pPr>
-              <w:pStyle w:val="Code"/>
-            </w:pPr>
-            <w:r>
-              <w:t>[1]</w:t>
+            <w:tcW w:w="2227" w:type="dxa"/>
+          </w:tcPr>
+          <w:p>
+            <w:pPr>
+              <w:pStyle w:val="Code"/>
+            </w:pPr>
+            <w:r>
+              <w:t>[N_P&lt;m&gt;]</w:t>
             </w:r>
           </w:p>
         </w:tc>
@@ -5354,13 +5355,13 @@
               <w:pStyle w:val="Code"/>
             </w:pPr>
             <w:r>
-              <w:t>/MFMC&lt;m&gt;/COMMON/START_TIME</w:t>
-            </w:r>
-          </w:p>
-        </w:tc>
-        <w:tc>
-          <w:tcPr>
-            <w:tcW w:w="694" w:type="dxa"/>
+              <w:t>/MFMC&lt;m&gt;/COMMON/TIME_STEP</w:t>
+            </w:r>
+          </w:p>
+        </w:tc>
+        <w:tc>
+          <w:tcPr>
+            <w:tcW w:w="588" w:type="dxa"/>
           </w:tcPr>
           <w:p>
             <w:pPr>
@@ -5373,7 +5374,7 @@
         </w:tc>
         <w:tc>
           <w:tcPr>
-            <w:tcW w:w="694" w:type="dxa"/>
+            <w:tcW w:w="588" w:type="dxa"/>
           </w:tcPr>
           <w:p>
             <w:pPr>
@@ -5386,7 +5387,7 @@
         </w:tc>
         <w:tc>
           <w:tcPr>
-            <w:tcW w:w="1279" w:type="dxa"/>
+            <w:tcW w:w="1250" w:type="dxa"/>
           </w:tcPr>
           <w:p>
             <w:pPr>
@@ -5399,7 +5400,7 @@
         </w:tc>
         <w:tc>
           <w:tcPr>
-            <w:tcW w:w="595" w:type="dxa"/>
+            <w:tcW w:w="569" w:type="dxa"/>
           </w:tcPr>
           <w:p>
             <w:pPr>
@@ -5412,7 +5413,7 @@
         </w:tc>
         <w:tc>
           <w:tcPr>
-            <w:tcW w:w="1960" w:type="dxa"/>
+            <w:tcW w:w="2227" w:type="dxa"/>
           </w:tcPr>
           <w:p>
             <w:pPr>
@@ -5434,13 +5435,13 @@
               <w:pStyle w:val="Code"/>
             </w:pPr>
             <w:r>
-              <w:t>/MFMC&lt;m&gt;/COMMON/SPECIMEN_VELOCITY</w:t>
-            </w:r>
-          </w:p>
-        </w:tc>
-        <w:tc>
-          <w:tcPr>
-            <w:tcW w:w="694" w:type="dxa"/>
+              <w:t>/MFMC&lt;m&gt;/COMMON/START_TIME</w:t>
+            </w:r>
+          </w:p>
+        </w:tc>
+        <w:tc>
+          <w:tcPr>
+            <w:tcW w:w="588" w:type="dxa"/>
           </w:tcPr>
           <w:p>
             <w:pPr>
@@ -5453,7 +5454,7 @@
         </w:tc>
         <w:tc>
           <w:tcPr>
-            <w:tcW w:w="694" w:type="dxa"/>
+            <w:tcW w:w="588" w:type="dxa"/>
           </w:tcPr>
           <w:p>
             <w:pPr>
@@ -5466,7 +5467,7 @@
         </w:tc>
         <w:tc>
           <w:tcPr>
-            <w:tcW w:w="1279" w:type="dxa"/>
+            <w:tcW w:w="1250" w:type="dxa"/>
           </w:tcPr>
           <w:p>
             <w:pPr>
@@ -5479,7 +5480,7 @@
         </w:tc>
         <w:tc>
           <w:tcPr>
-            <w:tcW w:w="595" w:type="dxa"/>
+            <w:tcW w:w="569" w:type="dxa"/>
           </w:tcPr>
           <w:p>
             <w:pPr>
@@ -5492,14 +5493,14 @@
         </w:tc>
         <w:tc>
           <w:tcPr>
-            <w:tcW w:w="1960" w:type="dxa"/>
-          </w:tcPr>
-          <w:p>
-            <w:pPr>
-              <w:pStyle w:val="Code"/>
-            </w:pPr>
-            <w:r>
-              <w:t>[2]</w:t>
+            <w:tcW w:w="2227" w:type="dxa"/>
+          </w:tcPr>
+          <w:p>
+            <w:pPr>
+              <w:pStyle w:val="Code"/>
+            </w:pPr>
+            <w:r>
+              <w:t>[1]</w:t>
             </w:r>
           </w:p>
         </w:tc>
@@ -5514,26 +5515,26 @@
               <w:pStyle w:val="Code"/>
             </w:pPr>
             <w:r>
-              <w:t>/MFMC&lt;m&gt;/COMMON/WEDGE_VELOCITY</w:t>
-            </w:r>
-          </w:p>
-        </w:tc>
-        <w:tc>
-          <w:tcPr>
-            <w:tcW w:w="694" w:type="dxa"/>
-          </w:tcPr>
-          <w:p>
-            <w:pPr>
-              <w:pStyle w:val="Code"/>
-            </w:pPr>
-            <w:r>
-              <w:t>O</w:t>
-            </w:r>
-          </w:p>
-        </w:tc>
-        <w:tc>
-          <w:tcPr>
-            <w:tcW w:w="694" w:type="dxa"/>
+              <w:t>/MFMC&lt;m&gt;/COMMON/SPECIMEN_VELOCITY</w:t>
+            </w:r>
+          </w:p>
+        </w:tc>
+        <w:tc>
+          <w:tcPr>
+            <w:tcW w:w="588" w:type="dxa"/>
+          </w:tcPr>
+          <w:p>
+            <w:pPr>
+              <w:pStyle w:val="Code"/>
+            </w:pPr>
+            <w:r>
+              <w:t>M</w:t>
+            </w:r>
+          </w:p>
+        </w:tc>
+        <w:tc>
+          <w:tcPr>
+            <w:tcW w:w="588" w:type="dxa"/>
           </w:tcPr>
           <w:p>
             <w:pPr>
@@ -5546,7 +5547,7 @@
         </w:tc>
         <w:tc>
           <w:tcPr>
-            <w:tcW w:w="1279" w:type="dxa"/>
+            <w:tcW w:w="1250" w:type="dxa"/>
           </w:tcPr>
           <w:p>
             <w:pPr>
@@ -5559,7 +5560,7 @@
         </w:tc>
         <w:tc>
           <w:tcPr>
-            <w:tcW w:w="595" w:type="dxa"/>
+            <w:tcW w:w="569" w:type="dxa"/>
           </w:tcPr>
           <w:p>
             <w:pPr>
@@ -5572,7 +5573,7 @@
         </w:tc>
         <w:tc>
           <w:tcPr>
-            <w:tcW w:w="1960" w:type="dxa"/>
+            <w:tcW w:w="2227" w:type="dxa"/>
           </w:tcPr>
           <w:p>
             <w:pPr>
@@ -5594,13 +5595,13 @@
               <w:pStyle w:val="Code"/>
             </w:pPr>
             <w:r>
-              <w:t>/MFMC&lt;m&gt;/COMMON/TAG</w:t>
-            </w:r>
-          </w:p>
-        </w:tc>
-        <w:tc>
-          <w:tcPr>
-            <w:tcW w:w="694" w:type="dxa"/>
+              <w:t>/MFMC&lt;m&gt;/COMMON/WEDGE_VELOCITY</w:t>
+            </w:r>
+          </w:p>
+        </w:tc>
+        <w:tc>
+          <w:tcPr>
+            <w:tcW w:w="588" w:type="dxa"/>
           </w:tcPr>
           <w:p>
             <w:pPr>
@@ -5613,7 +5614,7 @@
         </w:tc>
         <w:tc>
           <w:tcPr>
-            <w:tcW w:w="694" w:type="dxa"/>
+            <w:tcW w:w="588" w:type="dxa"/>
           </w:tcPr>
           <w:p>
             <w:pPr>
@@ -5626,20 +5627,20 @@
         </w:tc>
         <w:tc>
           <w:tcPr>
-            <w:tcW w:w="1279" w:type="dxa"/>
-          </w:tcPr>
-          <w:p>
-            <w:pPr>
-              <w:pStyle w:val="Code"/>
-            </w:pPr>
-            <w:r>
-              <w:t>H5T_STRING</w:t>
-            </w:r>
-          </w:p>
-        </w:tc>
-        <w:tc>
-          <w:tcPr>
-            <w:tcW w:w="595" w:type="dxa"/>
+            <w:tcW w:w="1250" w:type="dxa"/>
+          </w:tcPr>
+          <w:p>
+            <w:pPr>
+              <w:pStyle w:val="Code"/>
+            </w:pPr>
+            <w:r>
+              <w:t>H5T_FLOAT</w:t>
+            </w:r>
+          </w:p>
+        </w:tc>
+        <w:tc>
+          <w:tcPr>
+            <w:tcW w:w="569" w:type="dxa"/>
           </w:tcPr>
           <w:p>
             <w:pPr>
@@ -5652,14 +5653,14 @@
         </w:tc>
         <w:tc>
           <w:tcPr>
-            <w:tcW w:w="1960" w:type="dxa"/>
-          </w:tcPr>
-          <w:p>
-            <w:pPr>
-              <w:pStyle w:val="Code"/>
-            </w:pPr>
-            <w:r>
-              <w:t>[1]</w:t>
+            <w:tcW w:w="2227" w:type="dxa"/>
+          </w:tcPr>
+          <w:p>
+            <w:pPr>
+              <w:pStyle w:val="Code"/>
+            </w:pPr>
+            <w:r>
+              <w:t>[2]</w:t>
             </w:r>
           </w:p>
         </w:tc>
@@ -5674,13 +5675,13 @@
               <w:pStyle w:val="Code"/>
             </w:pPr>
             <w:r>
-              <w:t>/MFMC&lt;m&gt;/COMMON/DAC_CURVE</w:t>
-            </w:r>
-          </w:p>
-        </w:tc>
-        <w:tc>
-          <w:tcPr>
-            <w:tcW w:w="694" w:type="dxa"/>
+              <w:t>/MFMC&lt;m&gt;/COMMON/TAG</w:t>
+            </w:r>
+          </w:p>
+        </w:tc>
+        <w:tc>
+          <w:tcPr>
+            <w:tcW w:w="588" w:type="dxa"/>
           </w:tcPr>
           <w:p>
             <w:pPr>
@@ -5693,33 +5694,33 @@
         </w:tc>
         <w:tc>
           <w:tcPr>
-            <w:tcW w:w="694" w:type="dxa"/>
-          </w:tcPr>
-          <w:p>
-            <w:pPr>
-              <w:pStyle w:val="Code"/>
-            </w:pPr>
-            <w:r>
-              <w:t>D</w:t>
-            </w:r>
-          </w:p>
-        </w:tc>
-        <w:tc>
-          <w:tcPr>
-            <w:tcW w:w="1279" w:type="dxa"/>
-          </w:tcPr>
-          <w:p>
-            <w:pPr>
-              <w:pStyle w:val="Code"/>
-            </w:pPr>
-            <w:r>
-              <w:t>H5T_FLOAT</w:t>
-            </w:r>
-          </w:p>
-        </w:tc>
-        <w:tc>
-          <w:tcPr>
-            <w:tcW w:w="595" w:type="dxa"/>
+            <w:tcW w:w="588" w:type="dxa"/>
+          </w:tcPr>
+          <w:p>
+            <w:pPr>
+              <w:pStyle w:val="Code"/>
+            </w:pPr>
+            <w:r>
+              <w:t>A</w:t>
+            </w:r>
+          </w:p>
+        </w:tc>
+        <w:tc>
+          <w:tcPr>
+            <w:tcW w:w="1250" w:type="dxa"/>
+          </w:tcPr>
+          <w:p>
+            <w:pPr>
+              <w:pStyle w:val="Code"/>
+            </w:pPr>
+            <w:r>
+              <w:t>H5T_STRING</w:t>
+            </w:r>
+          </w:p>
+        </w:tc>
+        <w:tc>
+          <w:tcPr>
+            <w:tcW w:w="569" w:type="dxa"/>
           </w:tcPr>
           <w:p>
             <w:pPr>
@@ -5732,14 +5733,14 @@
         </w:tc>
         <w:tc>
           <w:tcPr>
-            <w:tcW w:w="1960" w:type="dxa"/>
-          </w:tcPr>
-          <w:p>
-            <w:pPr>
-              <w:pStyle w:val="Code"/>
-            </w:pPr>
-            <w:r>
-              <w:t>[N_T&lt;m&gt;]</w:t>
+            <w:tcW w:w="2227" w:type="dxa"/>
+          </w:tcPr>
+          <w:p>
+            <w:pPr>
+              <w:pStyle w:val="Code"/>
+            </w:pPr>
+            <w:r>
+              <w:t>[1]</w:t>
             </w:r>
           </w:p>
         </w:tc>
@@ -5754,13 +5755,13 @@
               <w:pStyle w:val="Code"/>
             </w:pPr>
             <w:r>
-              <w:t>/MFMC&lt;m&gt;/COMMON/RECEIVER_AMPLIFIER_GAIN</w:t>
-            </w:r>
-          </w:p>
-        </w:tc>
-        <w:tc>
-          <w:tcPr>
-            <w:tcW w:w="694" w:type="dxa"/>
+              <w:t>/MFMC&lt;m&gt;/COMMON/DAC_CURVE</w:t>
+            </w:r>
+          </w:p>
+        </w:tc>
+        <w:tc>
+          <w:tcPr>
+            <w:tcW w:w="588" w:type="dxa"/>
           </w:tcPr>
           <w:p>
             <w:pPr>
@@ -5773,20 +5774,20 @@
         </w:tc>
         <w:tc>
           <w:tcPr>
-            <w:tcW w:w="694" w:type="dxa"/>
-          </w:tcPr>
-          <w:p>
-            <w:pPr>
-              <w:pStyle w:val="Code"/>
-            </w:pPr>
-            <w:r>
-              <w:t>A</w:t>
-            </w:r>
-          </w:p>
-        </w:tc>
-        <w:tc>
-          <w:tcPr>
-            <w:tcW w:w="1279" w:type="dxa"/>
+            <w:tcW w:w="588" w:type="dxa"/>
+          </w:tcPr>
+          <w:p>
+            <w:pPr>
+              <w:pStyle w:val="Code"/>
+            </w:pPr>
+            <w:r>
+              <w:t>D</w:t>
+            </w:r>
+          </w:p>
+        </w:tc>
+        <w:tc>
+          <w:tcPr>
+            <w:tcW w:w="1250" w:type="dxa"/>
           </w:tcPr>
           <w:p>
             <w:pPr>
@@ -5799,7 +5800,7 @@
         </w:tc>
         <w:tc>
           <w:tcPr>
-            <w:tcW w:w="595" w:type="dxa"/>
+            <w:tcW w:w="569" w:type="dxa"/>
           </w:tcPr>
           <w:p>
             <w:pPr>
@@ -5812,14 +5813,14 @@
         </w:tc>
         <w:tc>
           <w:tcPr>
-            <w:tcW w:w="1960" w:type="dxa"/>
-          </w:tcPr>
-          <w:p>
-            <w:pPr>
-              <w:pStyle w:val="Code"/>
-            </w:pPr>
-            <w:r>
-              <w:t>[1]</w:t>
+            <w:tcW w:w="2227" w:type="dxa"/>
+          </w:tcPr>
+          <w:p>
+            <w:pPr>
+              <w:pStyle w:val="Code"/>
+            </w:pPr>
+            <w:r>
+              <w:t>[N_T&lt;m&gt;]</w:t>
             </w:r>
           </w:p>
         </w:tc>
@@ -5834,13 +5835,13 @@
               <w:pStyle w:val="Code"/>
             </w:pPr>
             <w:r>
-              <w:t>/MFMC&lt;m&gt;/COMMON/FILTER_TYPE</w:t>
-            </w:r>
-          </w:p>
-        </w:tc>
-        <w:tc>
-          <w:tcPr>
-            <w:tcW w:w="694" w:type="dxa"/>
+              <w:t>/MFMC&lt;m&gt;/COMMON/RECEIVER_AMPLIFIER_GAIN</w:t>
+            </w:r>
+          </w:p>
+        </w:tc>
+        <w:tc>
+          <w:tcPr>
+            <w:tcW w:w="588" w:type="dxa"/>
           </w:tcPr>
           <w:p>
             <w:pPr>
@@ -5853,7 +5854,7 @@
         </w:tc>
         <w:tc>
           <w:tcPr>
-            <w:tcW w:w="694" w:type="dxa"/>
+            <w:tcW w:w="588" w:type="dxa"/>
           </w:tcPr>
           <w:p>
             <w:pPr>
@@ -5866,20 +5867,20 @@
         </w:tc>
         <w:tc>
           <w:tcPr>
-            <w:tcW w:w="1279" w:type="dxa"/>
-          </w:tcPr>
-          <w:p>
-            <w:pPr>
-              <w:pStyle w:val="Code"/>
-            </w:pPr>
-            <w:r>
-              <w:t>H5T_INTEGER</w:t>
-            </w:r>
-          </w:p>
-        </w:tc>
-        <w:tc>
-          <w:tcPr>
-            <w:tcW w:w="595" w:type="dxa"/>
+            <w:tcW w:w="1250" w:type="dxa"/>
+          </w:tcPr>
+          <w:p>
+            <w:pPr>
+              <w:pStyle w:val="Code"/>
+            </w:pPr>
+            <w:r>
+              <w:t>H5T_FLOAT</w:t>
+            </w:r>
+          </w:p>
+        </w:tc>
+        <w:tc>
+          <w:tcPr>
+            <w:tcW w:w="569" w:type="dxa"/>
           </w:tcPr>
           <w:p>
             <w:pPr>
@@ -5892,7 +5893,7 @@
         </w:tc>
         <w:tc>
           <w:tcPr>
-            <w:tcW w:w="1960" w:type="dxa"/>
+            <w:tcW w:w="2227" w:type="dxa"/>
           </w:tcPr>
           <w:p>
             <w:pPr>
@@ -5915,13 +5916,13 @@
             </w:pPr>
             <w:r>
               <w:lastRenderedPageBreak/>
-              <w:t>/MFMC&lt;m&gt;/COMMON/FILTER_PARAMETERS</w:t>
-            </w:r>
-          </w:p>
-        </w:tc>
-        <w:tc>
-          <w:tcPr>
-            <w:tcW w:w="694" w:type="dxa"/>
+              <w:t>/MFMC&lt;m&gt;/COMMON/FILTER_TYPE</w:t>
+            </w:r>
+          </w:p>
+        </w:tc>
+        <w:tc>
+          <w:tcPr>
+            <w:tcW w:w="588" w:type="dxa"/>
           </w:tcPr>
           <w:p>
             <w:pPr>
@@ -5934,7 +5935,7 @@
         </w:tc>
         <w:tc>
           <w:tcPr>
-            <w:tcW w:w="694" w:type="dxa"/>
+            <w:tcW w:w="588" w:type="dxa"/>
           </w:tcPr>
           <w:p>
             <w:pPr>
@@ -5947,51 +5948,40 @@
         </w:tc>
         <w:tc>
           <w:tcPr>
-            <w:tcW w:w="1279" w:type="dxa"/>
-          </w:tcPr>
-          <w:p>
-            <w:pPr>
-              <w:pStyle w:val="Code"/>
-            </w:pPr>
-            <w:r>
-              <w:t>H5T_FLOAT</w:t>
-            </w:r>
-          </w:p>
-        </w:tc>
-        <w:tc>
-          <w:tcPr>
-            <w:tcW w:w="595" w:type="dxa"/>
-          </w:tcPr>
-          <w:p>
-            <w:pPr>
-              <w:pStyle w:val="Code"/>
-            </w:pPr>
-            <w:r>
-              <w:t>2</w:t>
-            </w:r>
-          </w:p>
-        </w:tc>
-        <w:tc>
-          <w:tcPr>
-            <w:tcW w:w="1960" w:type="dxa"/>
-          </w:tcPr>
-          <w:p>
-            <w:pPr>
-              <w:pStyle w:val="Code"/>
-            </w:pPr>
-            <w:r>
-              <w:t>[</w:t>
-            </w:r>
-            <w:proofErr w:type="gramStart"/>
-            <w:r>
-              <w:t>3</w:t>
-            </w:r>
-            <w:r>
-              <w:t>,N</w:t>
-            </w:r>
-            <w:proofErr w:type="gramEnd"/>
-            <w:r>
-              <w:t>_F&lt;m&gt;]</w:t>
+            <w:tcW w:w="1250" w:type="dxa"/>
+          </w:tcPr>
+          <w:p>
+            <w:pPr>
+              <w:pStyle w:val="Code"/>
+            </w:pPr>
+            <w:r>
+              <w:t>H5T_INTEGER</w:t>
+            </w:r>
+          </w:p>
+        </w:tc>
+        <w:tc>
+          <w:tcPr>
+            <w:tcW w:w="569" w:type="dxa"/>
+          </w:tcPr>
+          <w:p>
+            <w:pPr>
+              <w:pStyle w:val="Code"/>
+            </w:pPr>
+            <w:r>
+              <w:t>1</w:t>
+            </w:r>
+          </w:p>
+        </w:tc>
+        <w:tc>
+          <w:tcPr>
+            <w:tcW w:w="2227" w:type="dxa"/>
+          </w:tcPr>
+          <w:p>
+            <w:pPr>
+              <w:pStyle w:val="Code"/>
+            </w:pPr>
+            <w:r>
+              <w:t>[1]</w:t>
             </w:r>
           </w:p>
         </w:tc>
@@ -6006,13 +5996,13 @@
               <w:pStyle w:val="Code"/>
             </w:pPr>
             <w:r>
-              <w:t>/MFMC&lt;m&gt;/COMMON/FILTER_DESCRIPTION</w:t>
-            </w:r>
-          </w:p>
-        </w:tc>
-        <w:tc>
-          <w:tcPr>
-            <w:tcW w:w="694" w:type="dxa"/>
+              <w:t>/MFMC&lt;m&gt;/COMMON/FILTER_PARAMETERS</w:t>
+            </w:r>
+          </w:p>
+        </w:tc>
+        <w:tc>
+          <w:tcPr>
+            <w:tcW w:w="588" w:type="dxa"/>
           </w:tcPr>
           <w:p>
             <w:pPr>
@@ -6025,7 +6015,7 @@
         </w:tc>
         <w:tc>
           <w:tcPr>
-            <w:tcW w:w="694" w:type="dxa"/>
+            <w:tcW w:w="588" w:type="dxa"/>
           </w:tcPr>
           <w:p>
             <w:pPr>
@@ -6038,40 +6028,51 @@
         </w:tc>
         <w:tc>
           <w:tcPr>
-            <w:tcW w:w="1279" w:type="dxa"/>
-          </w:tcPr>
-          <w:p>
-            <w:pPr>
-              <w:pStyle w:val="Code"/>
-            </w:pPr>
-            <w:r>
-              <w:t>H5T_STRING</w:t>
-            </w:r>
-          </w:p>
-        </w:tc>
-        <w:tc>
-          <w:tcPr>
-            <w:tcW w:w="595" w:type="dxa"/>
-          </w:tcPr>
-          <w:p>
-            <w:pPr>
-              <w:pStyle w:val="Code"/>
-            </w:pPr>
-            <w:r>
-              <w:t>1</w:t>
-            </w:r>
-          </w:p>
-        </w:tc>
-        <w:tc>
-          <w:tcPr>
-            <w:tcW w:w="1960" w:type="dxa"/>
-          </w:tcPr>
-          <w:p>
-            <w:pPr>
-              <w:pStyle w:val="Code"/>
-            </w:pPr>
-            <w:r>
-              <w:t>[1]</w:t>
+            <w:tcW w:w="1250" w:type="dxa"/>
+          </w:tcPr>
+          <w:p>
+            <w:pPr>
+              <w:pStyle w:val="Code"/>
+            </w:pPr>
+            <w:r>
+              <w:t>H5T_FLOAT</w:t>
+            </w:r>
+          </w:p>
+        </w:tc>
+        <w:tc>
+          <w:tcPr>
+            <w:tcW w:w="569" w:type="dxa"/>
+          </w:tcPr>
+          <w:p>
+            <w:pPr>
+              <w:pStyle w:val="Code"/>
+            </w:pPr>
+            <w:r>
+              <w:t>2</w:t>
+            </w:r>
+          </w:p>
+        </w:tc>
+        <w:tc>
+          <w:tcPr>
+            <w:tcW w:w="2227" w:type="dxa"/>
+          </w:tcPr>
+          <w:p>
+            <w:pPr>
+              <w:pStyle w:val="Code"/>
+            </w:pPr>
+            <w:r>
+              <w:t>[</w:t>
+            </w:r>
+            <w:proofErr w:type="gramStart"/>
+            <w:r>
+              <w:t>3</w:t>
+            </w:r>
+            <w:r>
+              <w:t>,N</w:t>
+            </w:r>
+            <w:proofErr w:type="gramEnd"/>
+            <w:r>
+              <w:t>_F&lt;m&gt;]</w:t>
             </w:r>
           </w:p>
         </w:tc>
@@ -6086,13 +6087,13 @@
               <w:pStyle w:val="Code"/>
             </w:pPr>
             <w:r>
-              <w:t>/MFMC&lt;m&gt;/COMMON/OPERATOR</w:t>
-            </w:r>
-          </w:p>
-        </w:tc>
-        <w:tc>
-          <w:tcPr>
-            <w:tcW w:w="694" w:type="dxa"/>
+              <w:t>/MFMC&lt;m&gt;/COMMON/FILTER_DESCRIPTION</w:t>
+            </w:r>
+          </w:p>
+        </w:tc>
+        <w:tc>
+          <w:tcPr>
+            <w:tcW w:w="588" w:type="dxa"/>
           </w:tcPr>
           <w:p>
             <w:pPr>
@@ -6105,7 +6106,7 @@
         </w:tc>
         <w:tc>
           <w:tcPr>
-            <w:tcW w:w="694" w:type="dxa"/>
+            <w:tcW w:w="588" w:type="dxa"/>
           </w:tcPr>
           <w:p>
             <w:pPr>
@@ -6118,7 +6119,7 @@
         </w:tc>
         <w:tc>
           <w:tcPr>
-            <w:tcW w:w="1279" w:type="dxa"/>
+            <w:tcW w:w="1250" w:type="dxa"/>
           </w:tcPr>
           <w:p>
             <w:pPr>
@@ -6131,7 +6132,7 @@
         </w:tc>
         <w:tc>
           <w:tcPr>
-            <w:tcW w:w="595" w:type="dxa"/>
+            <w:tcW w:w="569" w:type="dxa"/>
           </w:tcPr>
           <w:p>
             <w:pPr>
@@ -6144,7 +6145,7 @@
         </w:tc>
         <w:tc>
           <w:tcPr>
-            <w:tcW w:w="1960" w:type="dxa"/>
+            <w:tcW w:w="2227" w:type="dxa"/>
           </w:tcPr>
           <w:p>
             <w:pPr>
@@ -6166,13 +6167,13 @@
               <w:pStyle w:val="Code"/>
             </w:pPr>
             <w:r>
-              <w:t>/MFMC&lt;m&gt;/COMMON/DATE_AND_TIME</w:t>
-            </w:r>
-          </w:p>
-        </w:tc>
-        <w:tc>
-          <w:tcPr>
-            <w:tcW w:w="694" w:type="dxa"/>
+              <w:t>/MFMC&lt;m&gt;/COMMON/OPERATOR</w:t>
+            </w:r>
+          </w:p>
+        </w:tc>
+        <w:tc>
+          <w:tcPr>
+            <w:tcW w:w="588" w:type="dxa"/>
           </w:tcPr>
           <w:p>
             <w:pPr>
@@ -6185,7 +6186,7 @@
         </w:tc>
         <w:tc>
           <w:tcPr>
-            <w:tcW w:w="694" w:type="dxa"/>
+            <w:tcW w:w="588" w:type="dxa"/>
           </w:tcPr>
           <w:p>
             <w:pPr>
@@ -6198,7 +6199,7 @@
         </w:tc>
         <w:tc>
           <w:tcPr>
-            <w:tcW w:w="1279" w:type="dxa"/>
+            <w:tcW w:w="1250" w:type="dxa"/>
           </w:tcPr>
           <w:p>
             <w:pPr>
@@ -6211,7 +6212,7 @@
         </w:tc>
         <w:tc>
           <w:tcPr>
-            <w:tcW w:w="595" w:type="dxa"/>
+            <w:tcW w:w="569" w:type="dxa"/>
           </w:tcPr>
           <w:p>
             <w:pPr>
@@ -6224,7 +6225,7 @@
         </w:tc>
         <w:tc>
           <w:tcPr>
-            <w:tcW w:w="1960" w:type="dxa"/>
+            <w:tcW w:w="2227" w:type="dxa"/>
           </w:tcPr>
           <w:p>
             <w:pPr>
@@ -6246,58 +6247,52 @@
               <w:pStyle w:val="Code"/>
             </w:pPr>
             <w:r>
-              <w:t>/MFMC&lt;m&gt;/COMMON/LAW&lt;</w:t>
-            </w:r>
-            <w:r>
-              <w:t>k</w:t>
-            </w:r>
-            <w:r>
-              <w:t>&gt;/PROBE</w:t>
-            </w:r>
-          </w:p>
-        </w:tc>
-        <w:tc>
-          <w:tcPr>
-            <w:tcW w:w="694" w:type="dxa"/>
-          </w:tcPr>
-          <w:p>
-            <w:pPr>
-              <w:pStyle w:val="Code"/>
-            </w:pPr>
-            <w:r>
-              <w:t>M</w:t>
-            </w:r>
-          </w:p>
-        </w:tc>
-        <w:tc>
-          <w:tcPr>
-            <w:tcW w:w="694" w:type="dxa"/>
-          </w:tcPr>
-          <w:p>
-            <w:pPr>
-              <w:pStyle w:val="Code"/>
-            </w:pPr>
-            <w:r>
-              <w:t>D</w:t>
-            </w:r>
-          </w:p>
-        </w:tc>
-        <w:tc>
-          <w:tcPr>
-            <w:tcW w:w="1279" w:type="dxa"/>
-          </w:tcPr>
-          <w:p>
-            <w:pPr>
-              <w:pStyle w:val="Code"/>
-            </w:pPr>
-            <w:r>
-              <w:t>H5T_INTEGER</w:t>
-            </w:r>
-          </w:p>
-        </w:tc>
-        <w:tc>
-          <w:tcPr>
-            <w:tcW w:w="595" w:type="dxa"/>
+              <w:t>/MFMC&lt;m&gt;/COMMON/DATE_AND_TIME</w:t>
+            </w:r>
+          </w:p>
+        </w:tc>
+        <w:tc>
+          <w:tcPr>
+            <w:tcW w:w="588" w:type="dxa"/>
+          </w:tcPr>
+          <w:p>
+            <w:pPr>
+              <w:pStyle w:val="Code"/>
+            </w:pPr>
+            <w:r>
+              <w:t>O</w:t>
+            </w:r>
+          </w:p>
+        </w:tc>
+        <w:tc>
+          <w:tcPr>
+            <w:tcW w:w="588" w:type="dxa"/>
+          </w:tcPr>
+          <w:p>
+            <w:pPr>
+              <w:pStyle w:val="Code"/>
+            </w:pPr>
+            <w:r>
+              <w:t>A</w:t>
+            </w:r>
+          </w:p>
+        </w:tc>
+        <w:tc>
+          <w:tcPr>
+            <w:tcW w:w="1250" w:type="dxa"/>
+          </w:tcPr>
+          <w:p>
+            <w:pPr>
+              <w:pStyle w:val="Code"/>
+            </w:pPr>
+            <w:r>
+              <w:t>H5T_STRING</w:t>
+            </w:r>
+          </w:p>
+        </w:tc>
+        <w:tc>
+          <w:tcPr>
+            <w:tcW w:w="569" w:type="dxa"/>
           </w:tcPr>
           <w:p>
             <w:pPr>
@@ -6310,20 +6305,14 @@
         </w:tc>
         <w:tc>
           <w:tcPr>
-            <w:tcW w:w="1960" w:type="dxa"/>
-          </w:tcPr>
-          <w:p>
-            <w:pPr>
-              <w:pStyle w:val="Code"/>
-            </w:pPr>
-            <w:r>
-              <w:t>[N_C&lt;m&gt;&lt;</w:t>
-            </w:r>
-            <w:r>
-              <w:t>k</w:t>
-            </w:r>
-            <w:r>
-              <w:t>&gt;]</w:t>
+            <w:tcW w:w="2227" w:type="dxa"/>
+          </w:tcPr>
+          <w:p>
+            <w:pPr>
+              <w:pStyle w:val="Code"/>
+            </w:pPr>
+            <w:r>
+              <w:t>[1]</w:t>
             </w:r>
           </w:p>
         </w:tc>
@@ -6344,13 +6333,13 @@
               <w:t>k</w:t>
             </w:r>
             <w:r>
-              <w:t>&gt;/ELEMENT</w:t>
-            </w:r>
-          </w:p>
-        </w:tc>
-        <w:tc>
-          <w:tcPr>
-            <w:tcW w:w="694" w:type="dxa"/>
+              <w:t>&gt;/PROBE</w:t>
+            </w:r>
+          </w:p>
+        </w:tc>
+        <w:tc>
+          <w:tcPr>
+            <w:tcW w:w="588" w:type="dxa"/>
           </w:tcPr>
           <w:p>
             <w:pPr>
@@ -6363,7 +6352,7 @@
         </w:tc>
         <w:tc>
           <w:tcPr>
-            <w:tcW w:w="694" w:type="dxa"/>
+            <w:tcW w:w="588" w:type="dxa"/>
           </w:tcPr>
           <w:p>
             <w:pPr>
@@ -6376,7 +6365,7 @@
         </w:tc>
         <w:tc>
           <w:tcPr>
-            <w:tcW w:w="1279" w:type="dxa"/>
+            <w:tcW w:w="1250" w:type="dxa"/>
           </w:tcPr>
           <w:p>
             <w:pPr>
@@ -6389,7 +6378,7 @@
         </w:tc>
         <w:tc>
           <w:tcPr>
-            <w:tcW w:w="595" w:type="dxa"/>
+            <w:tcW w:w="569" w:type="dxa"/>
           </w:tcPr>
           <w:p>
             <w:pPr>
@@ -6402,7 +6391,7 @@
         </w:tc>
         <w:tc>
           <w:tcPr>
-            <w:tcW w:w="1960" w:type="dxa"/>
+            <w:tcW w:w="2227" w:type="dxa"/>
           </w:tcPr>
           <w:p>
             <w:pPr>
@@ -6436,26 +6425,26 @@
               <w:t>k</w:t>
             </w:r>
             <w:r>
-              <w:t>&gt;/DELAY</w:t>
-            </w:r>
-          </w:p>
-        </w:tc>
-        <w:tc>
-          <w:tcPr>
-            <w:tcW w:w="694" w:type="dxa"/>
-          </w:tcPr>
-          <w:p>
-            <w:pPr>
-              <w:pStyle w:val="Code"/>
-            </w:pPr>
-            <w:r>
-              <w:t>O</w:t>
-            </w:r>
-          </w:p>
-        </w:tc>
-        <w:tc>
-          <w:tcPr>
-            <w:tcW w:w="694" w:type="dxa"/>
+              <w:t>&gt;/ELEMENT</w:t>
+            </w:r>
+          </w:p>
+        </w:tc>
+        <w:tc>
+          <w:tcPr>
+            <w:tcW w:w="588" w:type="dxa"/>
+          </w:tcPr>
+          <w:p>
+            <w:pPr>
+              <w:pStyle w:val="Code"/>
+            </w:pPr>
+            <w:r>
+              <w:t>M</w:t>
+            </w:r>
+          </w:p>
+        </w:tc>
+        <w:tc>
+          <w:tcPr>
+            <w:tcW w:w="588" w:type="dxa"/>
           </w:tcPr>
           <w:p>
             <w:pPr>
@@ -6468,20 +6457,20 @@
         </w:tc>
         <w:tc>
           <w:tcPr>
-            <w:tcW w:w="1279" w:type="dxa"/>
-          </w:tcPr>
-          <w:p>
-            <w:pPr>
-              <w:pStyle w:val="Code"/>
-            </w:pPr>
-            <w:r>
-              <w:t>H5T_FLOAT</w:t>
-            </w:r>
-          </w:p>
-        </w:tc>
-        <w:tc>
-          <w:tcPr>
-            <w:tcW w:w="595" w:type="dxa"/>
+            <w:tcW w:w="1250" w:type="dxa"/>
+          </w:tcPr>
+          <w:p>
+            <w:pPr>
+              <w:pStyle w:val="Code"/>
+            </w:pPr>
+            <w:r>
+              <w:t>H5T_INTEGER</w:t>
+            </w:r>
+          </w:p>
+        </w:tc>
+        <w:tc>
+          <w:tcPr>
+            <w:tcW w:w="569" w:type="dxa"/>
           </w:tcPr>
           <w:p>
             <w:pPr>
@@ -6494,7 +6483,7 @@
         </w:tc>
         <w:tc>
           <w:tcPr>
-            <w:tcW w:w="1960" w:type="dxa"/>
+            <w:tcW w:w="2227" w:type="dxa"/>
           </w:tcPr>
           <w:p>
             <w:pPr>
@@ -6528,13 +6517,105 @@
               <w:t>k</w:t>
             </w:r>
             <w:r>
+              <w:t>&gt;/DELAY</w:t>
+            </w:r>
+          </w:p>
+        </w:tc>
+        <w:tc>
+          <w:tcPr>
+            <w:tcW w:w="588" w:type="dxa"/>
+          </w:tcPr>
+          <w:p>
+            <w:pPr>
+              <w:pStyle w:val="Code"/>
+            </w:pPr>
+            <w:r>
+              <w:t>O</w:t>
+            </w:r>
+          </w:p>
+        </w:tc>
+        <w:tc>
+          <w:tcPr>
+            <w:tcW w:w="588" w:type="dxa"/>
+          </w:tcPr>
+          <w:p>
+            <w:pPr>
+              <w:pStyle w:val="Code"/>
+            </w:pPr>
+            <w:r>
+              <w:t>D</w:t>
+            </w:r>
+          </w:p>
+        </w:tc>
+        <w:tc>
+          <w:tcPr>
+            <w:tcW w:w="1250" w:type="dxa"/>
+          </w:tcPr>
+          <w:p>
+            <w:pPr>
+              <w:pStyle w:val="Code"/>
+            </w:pPr>
+            <w:r>
+              <w:t>H5T_FLOAT</w:t>
+            </w:r>
+          </w:p>
+        </w:tc>
+        <w:tc>
+          <w:tcPr>
+            <w:tcW w:w="569" w:type="dxa"/>
+          </w:tcPr>
+          <w:p>
+            <w:pPr>
+              <w:pStyle w:val="Code"/>
+            </w:pPr>
+            <w:r>
+              <w:t>1</w:t>
+            </w:r>
+          </w:p>
+        </w:tc>
+        <w:tc>
+          <w:tcPr>
+            <w:tcW w:w="2227" w:type="dxa"/>
+          </w:tcPr>
+          <w:p>
+            <w:pPr>
+              <w:pStyle w:val="Code"/>
+            </w:pPr>
+            <w:r>
+              <w:t>[N_C&lt;m&gt;&lt;</w:t>
+            </w:r>
+            <w:r>
+              <w:t>k</w:t>
+            </w:r>
+            <w:r>
+              <w:t>&gt;]</w:t>
+            </w:r>
+          </w:p>
+        </w:tc>
+      </w:tr>
+      <w:tr>
+        <w:tc>
+          <w:tcPr>
+            <w:tcW w:w="3859" w:type="dxa"/>
+          </w:tcPr>
+          <w:p>
+            <w:pPr>
+              <w:pStyle w:val="Code"/>
+            </w:pPr>
+            <w:r>
+              <w:t>/MFMC&lt;m&gt;/COMMON/LAW&lt;</w:t>
+            </w:r>
+            <w:r>
+              <w:t>k</w:t>
+            </w:r>
+            <w:r>
               <w:t>&gt;/WEIGHTING</w:t>
             </w:r>
           </w:p>
         </w:tc>
         <w:tc>
           <w:tcPr>
-            <w:tcW w:w="694" w:type="dxa"/>
+            <w:tcW w:w="588" w:type="dxa"/>
           </w:tcPr>
           <w:p>
             <w:pPr>
@@ -6547,7 +6628,7 @@
         </w:tc>
         <w:tc>
           <w:tcPr>
-            <w:tcW w:w="694" w:type="dxa"/>
+            <w:tcW w:w="588" w:type="dxa"/>
           </w:tcPr>
           <w:p>
             <w:pPr>
@@ -6560,7 +6641,7 @@
         </w:tc>
         <w:tc>
           <w:tcPr>
-            <w:tcW w:w="1279" w:type="dxa"/>
+            <w:tcW w:w="1250" w:type="dxa"/>
           </w:tcPr>
           <w:p>
             <w:pPr>
@@ -6573,7 +6654,7 @@
         </w:tc>
         <w:tc>
           <w:tcPr>
-            <w:tcW w:w="595" w:type="dxa"/>
+            <w:tcW w:w="569" w:type="dxa"/>
           </w:tcPr>
           <w:p>
             <w:pPr>
@@ -6586,7 +6667,7 @@
         </w:tc>
         <w:tc>
           <w:tcPr>
-            <w:tcW w:w="1960" w:type="dxa"/>
+            <w:tcW w:w="2227" w:type="dxa"/>
           </w:tcPr>
           <w:p>
             <w:pPr>
@@ -6797,6 +6878,51 @@
       </w:pPr>
       <w:r>
         <w:t>Explanatory Notes</w:t>
+      </w:r>
+    </w:p>
+    <w:p>
+      <w:pPr>
+        <w:pStyle w:val="Heading3"/>
+      </w:pPr>
+      <w:r>
+        <w:t>Type</w:t>
+      </w:r>
+      <w:r>
+        <w:t xml:space="preserve"> (</w:t>
+      </w:r>
+      <w:r>
+        <w:rPr>
+          <w:rStyle w:val="CodeChar"/>
+        </w:rPr>
+        <w:t>/</w:t>
+      </w:r>
+      <w:r>
+        <w:rPr>
+          <w:rStyle w:val="CodeChar"/>
+        </w:rPr>
+        <w:t>TYPE</w:t>
+      </w:r>
+      <w:r>
+        <w:t xml:space="preserve">) </w:t>
+      </w:r>
+    </w:p>
+    <w:p>
+      <w:r>
+        <w:t xml:space="preserve">The type is always the string </w:t>
+      </w:r>
+      <w:r>
+        <w:rPr>
+          <w:rStyle w:val="CodeChar"/>
+        </w:rPr>
+        <w:t>MFMC</w:t>
+      </w:r>
+      <w:r>
+        <w:t>. In future, this may be used to</w:t>
+      </w:r>
+      <w:bookmarkStart w:id="3" w:name="_GoBack"/>
+      <w:bookmarkEnd w:id="3"/>
+      <w:r>
+        <w:t xml:space="preserve"> identify the root level of an MFMC data structure embedded within another HDF5 file.</w:t>
       </w:r>
     </w:p>
     <w:p>
@@ -7123,7 +7249,6 @@
           <w:rPr>
             <w:rFonts w:ascii="Cambria Math" w:hAnsi="Cambria Math"/>
           </w:rPr>
-          <w:lastRenderedPageBreak/>
           <m:t>x</m:t>
         </m:r>
       </m:oMath>
@@ -9160,19 +9285,15 @@
         <w:pStyle w:val="Heading4"/>
       </w:pPr>
       <w:r>
+        <w:lastRenderedPageBreak/>
         <w:t>O</w:t>
       </w:r>
       <w:r>
         <w:t>ptional</w:t>
       </w:r>
       <w:r>
-        <w:t xml:space="preserve"> Probe </w:t>
-      </w:r>
-      <w:proofErr w:type="spellStart"/>
-      <w:r>
-        <w:t>Datafields</w:t>
-      </w:r>
-      <w:proofErr w:type="spellEnd"/>
+        <w:t xml:space="preserve"> Probe Datafields</w:t>
+      </w:r>
     </w:p>
     <w:p>
       <w:r>
@@ -9210,7 +9331,6 @@
         <w:rPr>
           <w:rStyle w:val="CodeChar"/>
         </w:rPr>
-        <w:lastRenderedPageBreak/>
         <w:t>/PROBE&lt;p&gt;/CENTRE_FREQUENCY</w:t>
       </w:r>
       <w:r>
@@ -9255,13 +9375,8 @@
         </w:rPr>
         <w:t xml:space="preserve"> </w:t>
       </w:r>
-      <w:proofErr w:type="spellStart"/>
-      <w:r>
-        <w:t>datafield</w:t>
-      </w:r>
-      <w:proofErr w:type="spellEnd"/>
-      <w:r>
-        <w:t xml:space="preserve"> of logical values (0 = false, 1 = true) used to flag non-functioning elements in an array </w:t>
+      <w:r>
+        <w:t xml:space="preserve">datafield of logical values (0 = false, 1 = true) used to flag non-functioning elements in an array </w:t>
       </w:r>
       <w:proofErr w:type="gramStart"/>
       <w:r>
@@ -10144,6 +10259,7 @@
         <w:rPr>
           <w:rStyle w:val="CodeChar"/>
         </w:rPr>
+        <w:lastRenderedPageBreak/>
         <w:t>[</w:t>
       </w:r>
       <w:proofErr w:type="gramStart"/>
@@ -10226,7 +10342,6 @@
     </w:p>
     <w:p>
       <w:r>
-        <w:lastRenderedPageBreak/>
         <w:t xml:space="preserve">For all three probe-placement datafields the dimensions have the following interpretation. </w:t>
       </w:r>
       <w:r>
@@ -11572,7 +11687,7 @@
       <w:rPr>
         <w:noProof/>
       </w:rPr>
-      <w:t>2019-01-17</w:t>
+      <w:t>2019-02-15</w:t>
     </w:r>
     <w:r>
       <w:rPr>

</xml_diff>

<commit_message>
Removed some file types from repo
Removed Coreldraw backup and anything of form _*.* from repo.
</commit_message>
<xml_diff>
--- a/Documents/MFMC File Specification (v2.0.0).docx
+++ b/Documents/MFMC File Specification (v2.0.0).docx
@@ -6885,10 +6885,7 @@
         <w:pStyle w:val="Heading3"/>
       </w:pPr>
       <w:r>
-        <w:t>Type</w:t>
-      </w:r>
-      <w:r>
-        <w:t xml:space="preserve"> (</w:t>
+        <w:t>Type (</w:t>
       </w:r>
       <w:r>
         <w:rPr>
@@ -6917,12 +6914,7 @@
         <w:t>MFMC</w:t>
       </w:r>
       <w:r>
-        <w:t>. In future, this may be used to</w:t>
-      </w:r>
-      <w:bookmarkStart w:id="3" w:name="_GoBack"/>
-      <w:bookmarkEnd w:id="3"/>
-      <w:r>
-        <w:t xml:space="preserve"> identify the root level of an MFMC data structure embedded within another HDF5 file.</w:t>
+        <w:t>. In future, this may be used to identify the root level of an MFMC data structure embedded within another HDF5 file.</w:t>
       </w:r>
     </w:p>
     <w:p>
@@ -7259,13 +7251,7 @@
         <w:t xml:space="preserve">orientated </w:t>
       </w:r>
       <w:r>
-        <w:t xml:space="preserve">in direction of increasing element index for a 1-D linear probe or in direction of most-rapidly </w:t>
-      </w:r>
-      <w:r>
-        <w:t xml:space="preserve">increasing </w:t>
-      </w:r>
-      <w:r>
-        <w:t>element index in the case of a 2D matrix array probe</w:t>
+        <w:t>in direction of increasing element index for a 1-D linear probe</w:t>
       </w:r>
       <w:r>
         <w:t>, as shown in Fig. </w:t>
@@ -7290,10 +7276,47 @@
         <w:fldChar w:fldCharType="end"/>
       </w:r>
       <w:r>
+        <w:t>(b),</w:t>
+      </w:r>
+      <w:r>
+        <w:t xml:space="preserve"> or in direction of most-rapidly </w:t>
+      </w:r>
+      <w:r>
+        <w:t xml:space="preserve">increasing </w:t>
+      </w:r>
+      <w:r>
+        <w:t>element index in the case of a 2D matrix array probe</w:t>
+      </w:r>
+      <w:r>
+        <w:t>, as shown in Fig. </w:t>
+      </w:r>
+      <w:r>
+        <w:fldChar w:fldCharType="begin"/>
+      </w:r>
+      <w:r>
+        <w:instrText xml:space="preserve"> REF FigPCSConventions \h </w:instrText>
+      </w:r>
+      <w:r>
+        <w:fldChar w:fldCharType="separate"/>
+      </w:r>
+      <w:r>
+        <w:rPr>
+          <w:noProof/>
+          <w:sz w:val="18"/>
+        </w:rPr>
+        <w:t>3</w:t>
+      </w:r>
+      <w:r>
+        <w:fldChar w:fldCharType="end"/>
+      </w:r>
+      <w:r>
         <w:t>(</w:t>
       </w:r>
       <w:r>
-        <w:t>b)</w:t>
+        <w:t>c</w:t>
+      </w:r>
+      <w:r>
+        <w:t>)</w:t>
       </w:r>
       <w:r>
         <w:t>;</w:t>
@@ -7354,9 +7377,58 @@
       <w:pPr>
         <w:pStyle w:val="Figure"/>
       </w:pPr>
-      <w:r>
-        <w:t>*PCS conventions*</w:t>
-      </w:r>
+      <w:bookmarkStart w:id="3" w:name="_GoBack"/>
+      <w:r>
+        <w:drawing>
+          <wp:inline distT="0" distB="0" distL="0" distR="0" wp14:anchorId="178B11A6" wp14:editId="60C1EE37">
+            <wp:extent cx="4114800" cy="1428750"/>
+            <wp:effectExtent l="0" t="0" r="0" b="0"/>
+            <wp:docPr id="2" name="Picture 2"/>
+            <wp:cNvGraphicFramePr>
+              <a:graphicFrameLocks xmlns:a="http://schemas.openxmlformats.org/drawingml/2006/main" noChangeAspect="1"/>
+            </wp:cNvGraphicFramePr>
+            <a:graphic xmlns:a="http://schemas.openxmlformats.org/drawingml/2006/main">
+              <a:graphicData uri="http://schemas.openxmlformats.org/drawingml/2006/picture">
+                <pic:pic xmlns:pic="http://schemas.openxmlformats.org/drawingml/2006/picture">
+                  <pic:nvPicPr>
+                    <pic:cNvPr id="0" name="Picture 1"/>
+                    <pic:cNvPicPr>
+                      <a:picLocks noChangeAspect="1" noChangeArrowheads="1"/>
+                    </pic:cNvPicPr>
+                  </pic:nvPicPr>
+                  <pic:blipFill>
+                    <a:blip r:embed="rId13">
+                      <a:extLst>
+                        <a:ext uri="{28A0092B-C50C-407E-A947-70E740481C1C}">
+                          <a14:useLocalDpi xmlns:a14="http://schemas.microsoft.com/office/drawing/2010/main" val="0"/>
+                        </a:ext>
+                      </a:extLst>
+                    </a:blip>
+                    <a:srcRect/>
+                    <a:stretch>
+                      <a:fillRect/>
+                    </a:stretch>
+                  </pic:blipFill>
+                  <pic:spPr bwMode="auto">
+                    <a:xfrm>
+                      <a:off x="0" y="0"/>
+                      <a:ext cx="4114800" cy="1428750"/>
+                    </a:xfrm>
+                    <a:prstGeom prst="rect">
+                      <a:avLst/>
+                    </a:prstGeom>
+                    <a:noFill/>
+                    <a:ln>
+                      <a:noFill/>
+                    </a:ln>
+                  </pic:spPr>
+                </pic:pic>
+              </a:graphicData>
+            </a:graphic>
+          </wp:inline>
+        </w:drawing>
+      </w:r>
+      <w:bookmarkEnd w:id="3"/>
     </w:p>
     <w:p>
       <w:pPr>
@@ -9073,6 +9145,7 @@
         <w:pStyle w:val="Heading4"/>
       </w:pPr>
       <w:r>
+        <w:lastRenderedPageBreak/>
         <w:t xml:space="preserve">Wedge </w:t>
       </w:r>
       <w:r>
@@ -9285,7 +9358,6 @@
         <w:pStyle w:val="Heading4"/>
       </w:pPr>
       <w:r>
-        <w:lastRenderedPageBreak/>
         <w:t>O</w:t>
       </w:r>
       <w:r>
@@ -10102,6 +10174,7 @@
         <w:pStyle w:val="Heading4"/>
       </w:pPr>
       <w:r>
+        <w:lastRenderedPageBreak/>
         <w:t>Ultrasonic Velocities (</w:t>
       </w:r>
       <w:r>
@@ -10259,7 +10332,6 @@
         <w:rPr>
           <w:rStyle w:val="CodeChar"/>
         </w:rPr>
-        <w:lastRenderedPageBreak/>
         <w:t>[</w:t>
       </w:r>
       <w:proofErr w:type="gramStart"/>
@@ -11338,7 +11410,7 @@
       <w:pPr>
         <w:pStyle w:val="Heading1"/>
         <w:sectPr>
-          <w:footerReference w:type="default" r:id="rId13"/>
+          <w:footerReference w:type="default" r:id="rId14"/>
           <w:pgSz w:w="11909" w:h="16834" w:code="9"/>
           <w:pgMar w:top="1440" w:right="1440" w:bottom="1440" w:left="1440" w:header="720" w:footer="720" w:gutter="0"/>
           <w:cols w:space="720"/>
@@ -11687,7 +11759,7 @@
       <w:rPr>
         <w:noProof/>
       </w:rPr>
-      <w:t>2019-02-15</w:t>
+      <w:t>2019-02-21</w:t>
     </w:r>
     <w:r>
       <w:rPr>

</xml_diff>